<commit_message>
Interview Leitfaden und Fragebogen added
</commit_message>
<xml_diff>
--- a/Documentation-Gruppe3.docx
+++ b/Documentation-Gruppe3.docx
@@ -471,25 +471,7 @@
           <w:bCs/>
           <w:lang w:eastAsia="de-DE"/>
         </w:rPr>
-        <w:t>Durch diese Überarbeitung konnten wir auch deutlich einfacher unsere Proto-</w:t>
-      </w:r>
-      <w:proofErr w:type="spellStart"/>
-      <w:r>
-        <w:rPr>
-          <w:rFonts w:eastAsia="Times New Roman" w:cs="Times New Roman"/>
-          <w:bCs/>
-          <w:lang w:eastAsia="de-DE"/>
-        </w:rPr>
-        <w:t>Personas</w:t>
-      </w:r>
-      <w:proofErr w:type="spellEnd"/>
-      <w:r>
-        <w:rPr>
-          <w:rFonts w:eastAsia="Times New Roman" w:cs="Times New Roman"/>
-          <w:bCs/>
-          <w:lang w:eastAsia="de-DE"/>
-        </w:rPr>
-        <w:t xml:space="preserve"> erstellen.</w:t>
+        <w:t>Durch diese Überarbeitung konnten wir auch deutlich einfacher unsere Proto-Personas erstellen.</w:t>
       </w:r>
       <w:r>
         <w:rPr>
@@ -1186,6 +1168,367 @@
       <w:pPr>
         <w:rPr>
           <w:rFonts w:eastAsia="Times New Roman" w:cs="Times New Roman"/>
+          <w:bCs/>
+          <w:lang w:eastAsia="de-DE"/>
+        </w:rPr>
+      </w:pPr>
+    </w:p>
+    <w:p>
+      <w:pPr>
+        <w:rPr>
+          <w:rFonts w:eastAsia="Times New Roman" w:cs="Times New Roman"/>
+          <w:bCs/>
+          <w:lang w:eastAsia="de-DE"/>
+        </w:rPr>
+      </w:pPr>
+      <w:r>
+        <w:rPr>
+          <w:rFonts w:eastAsia="Times New Roman" w:cs="Times New Roman"/>
+          <w:bCs/>
+          <w:lang w:eastAsia="de-DE"/>
+        </w:rPr>
+        <w:t>Andreas:</w:t>
+      </w:r>
+    </w:p>
+    <w:p>
+      <w:pPr>
+        <w:rPr>
+          <w:rFonts w:eastAsia="Times New Roman" w:cs="Times New Roman"/>
+          <w:bCs/>
+          <w:strike/>
+          <w:lang w:eastAsia="de-DE"/>
+        </w:rPr>
+      </w:pPr>
+      <w:r>
+        <w:rPr>
+          <w:rFonts w:eastAsia="Times New Roman" w:cs="Times New Roman"/>
+          <w:bCs/>
+          <w:strike/>
+          <w:lang w:eastAsia="de-DE"/>
+        </w:rPr>
+        <w:t>Was war das letzte dass du bei Amazon bestellt hast? Erzähle bitte, was waren deine Gefühle/Emotionen vor, während und nach dem Bestellen?</w:t>
+      </w:r>
+    </w:p>
+    <w:p>
+      <w:pPr>
+        <w:rPr>
+          <w:rFonts w:eastAsia="Times New Roman" w:cs="Times New Roman"/>
+          <w:bCs/>
+          <w:strike/>
+          <w:lang w:eastAsia="de-DE"/>
+        </w:rPr>
+      </w:pPr>
+      <w:r>
+        <w:rPr>
+          <w:rFonts w:eastAsia="Times New Roman" w:cs="Times New Roman"/>
+          <w:bCs/>
+          <w:strike/>
+          <w:lang w:eastAsia="de-DE"/>
+        </w:rPr>
+        <w:t>Was fiel dir bisher am besten auf der Amazon Seite auf? Und was am schlechtesten?</w:t>
+      </w:r>
+    </w:p>
+    <w:p>
+      <w:pPr>
+        <w:rPr>
+          <w:rFonts w:eastAsia="Times New Roman" w:cs="Times New Roman"/>
+          <w:bCs/>
+          <w:strike/>
+          <w:lang w:eastAsia="de-DE"/>
+        </w:rPr>
+      </w:pPr>
+      <w:r>
+        <w:rPr>
+          <w:rFonts w:eastAsia="Times New Roman" w:cs="Times New Roman"/>
+          <w:bCs/>
+          <w:strike/>
+          <w:lang w:eastAsia="de-DE"/>
+        </w:rPr>
+        <w:t>Frei aus dem Kopf heraus, wie schätzt du die Nachhaltigkeit der Produkte auf Amazon ein?</w:t>
+      </w:r>
+    </w:p>
+    <w:p>
+      <w:pPr>
+        <w:rPr>
+          <w:rFonts w:eastAsia="Times New Roman" w:cs="Times New Roman"/>
+          <w:bCs/>
+          <w:strike/>
+          <w:lang w:eastAsia="de-DE"/>
+        </w:rPr>
+      </w:pPr>
+      <w:r>
+        <w:rPr>
+          <w:rFonts w:eastAsia="Times New Roman" w:cs="Times New Roman"/>
+          <w:bCs/>
+          <w:strike/>
+          <w:lang w:eastAsia="de-DE"/>
+        </w:rPr>
+        <w:t>Wie würdest du die Nachhaltigkeit der Produkte auf Amazon den Kunden näherbringen?</w:t>
+      </w:r>
+    </w:p>
+    <w:p>
+      <w:pPr>
+        <w:rPr>
+          <w:rFonts w:eastAsia="Times New Roman" w:cs="Times New Roman"/>
+          <w:bCs/>
+          <w:lang w:eastAsia="de-DE"/>
+        </w:rPr>
+      </w:pPr>
+      <w:proofErr w:type="spellStart"/>
+      <w:r>
+        <w:rPr>
+          <w:rFonts w:eastAsia="Times New Roman" w:cs="Times New Roman"/>
+          <w:bCs/>
+          <w:lang w:eastAsia="de-DE"/>
+        </w:rPr>
+        <w:t>Glika</w:t>
+      </w:r>
+      <w:proofErr w:type="spellEnd"/>
+      <w:r>
+        <w:rPr>
+          <w:rFonts w:eastAsia="Times New Roman" w:cs="Times New Roman"/>
+          <w:bCs/>
+          <w:lang w:eastAsia="de-DE"/>
+        </w:rPr>
+        <w:t>:</w:t>
+      </w:r>
+    </w:p>
+    <w:p>
+      <w:pPr>
+        <w:rPr>
+          <w:rFonts w:ascii="Calibri" w:eastAsia="Times New Roman" w:hAnsi="Calibri" w:cs="Calibri"/>
+          <w:strike/>
+          <w:lang w:eastAsia="de-DE"/>
+        </w:rPr>
+      </w:pPr>
+      <w:r>
+        <w:rPr>
+          <w:rFonts w:ascii="Calibri" w:eastAsia="Times New Roman" w:hAnsi="Calibri" w:cs="Calibri"/>
+          <w:strike/>
+          <w:lang w:eastAsia="de-DE"/>
+        </w:rPr>
+        <w:t>Welche Rolle spielt Nachhaltigkeit in deinem Alltag?</w:t>
+      </w:r>
+    </w:p>
+    <w:p>
+      <w:pPr>
+        <w:spacing w:after="0" w:line="240" w:lineRule="auto"/>
+        <w:rPr>
+          <w:rFonts w:ascii="Calibri" w:eastAsia="Times New Roman" w:hAnsi="Calibri" w:cs="Calibri"/>
+          <w:strike/>
+          <w:lang w:eastAsia="de-DE"/>
+        </w:rPr>
+      </w:pPr>
+      <w:r>
+        <w:rPr>
+          <w:rFonts w:ascii="Calibri" w:eastAsia="Times New Roman" w:hAnsi="Calibri" w:cs="Calibri"/>
+          <w:strike/>
+          <w:lang w:eastAsia="de-DE"/>
+        </w:rPr>
+        <w:t xml:space="preserve">1.1 Was tust du, um nachhaltig zu leben? </w:t>
+      </w:r>
+    </w:p>
+    <w:p>
+      <w:pPr>
+        <w:numPr>
+          <w:ilvl w:val="0"/>
+          <w:numId w:val="3"/>
+        </w:numPr>
+        <w:spacing w:after="0" w:line="240" w:lineRule="auto"/>
+        <w:textAlignment w:val="center"/>
+        <w:rPr>
+          <w:rFonts w:ascii="Calibri" w:eastAsia="Times New Roman" w:hAnsi="Calibri" w:cs="Calibri"/>
+          <w:strike/>
+          <w:lang w:eastAsia="de-DE"/>
+        </w:rPr>
+      </w:pPr>
+      <w:r>
+        <w:rPr>
+          <w:rFonts w:ascii="Calibri" w:eastAsia="Times New Roman" w:hAnsi="Calibri" w:cs="Calibri"/>
+          <w:strike/>
+          <w:lang w:eastAsia="de-DE"/>
+        </w:rPr>
+        <w:t xml:space="preserve">Wie oft tuest du Online-Shoppen? </w:t>
+      </w:r>
+    </w:p>
+    <w:p>
+      <w:pPr>
+        <w:numPr>
+          <w:ilvl w:val="0"/>
+          <w:numId w:val="3"/>
+        </w:numPr>
+        <w:spacing w:after="0" w:line="240" w:lineRule="auto"/>
+        <w:textAlignment w:val="center"/>
+        <w:rPr>
+          <w:rFonts w:ascii="Calibri" w:eastAsia="Times New Roman" w:hAnsi="Calibri" w:cs="Calibri"/>
+          <w:strike/>
+          <w:lang w:eastAsia="de-DE"/>
+        </w:rPr>
+      </w:pPr>
+      <w:r>
+        <w:rPr>
+          <w:rFonts w:ascii="Calibri" w:eastAsia="Times New Roman" w:hAnsi="Calibri" w:cs="Calibri"/>
+          <w:strike/>
+          <w:lang w:eastAsia="de-DE"/>
+        </w:rPr>
+        <w:t>Warum bevorzugst du online einzukaufen? Falls dies nicht der Fall ist, begründe warum du gerade nicht gerne online einkaufst.</w:t>
+      </w:r>
+    </w:p>
+    <w:p>
+      <w:pPr>
+        <w:numPr>
+          <w:ilvl w:val="0"/>
+          <w:numId w:val="3"/>
+        </w:numPr>
+        <w:spacing w:after="0" w:line="240" w:lineRule="auto"/>
+        <w:textAlignment w:val="center"/>
+        <w:rPr>
+          <w:rFonts w:ascii="Calibri" w:eastAsia="Times New Roman" w:hAnsi="Calibri" w:cs="Calibri"/>
+          <w:strike/>
+          <w:lang w:eastAsia="de-DE"/>
+        </w:rPr>
+      </w:pPr>
+      <w:r>
+        <w:rPr>
+          <w:rFonts w:ascii="Calibri" w:eastAsia="Times New Roman" w:hAnsi="Calibri" w:cs="Calibri"/>
+          <w:strike/>
+          <w:lang w:eastAsia="de-DE"/>
+        </w:rPr>
+        <w:t>Erinnere dich was du zuletzt online eingekauft hast. Über welche Website war das und was hast du dir bestellt?</w:t>
+      </w:r>
+    </w:p>
+    <w:p>
+      <w:pPr>
+        <w:numPr>
+          <w:ilvl w:val="0"/>
+          <w:numId w:val="3"/>
+        </w:numPr>
+        <w:spacing w:after="0" w:line="240" w:lineRule="auto"/>
+        <w:textAlignment w:val="center"/>
+        <w:rPr>
+          <w:rFonts w:ascii="Calibri" w:eastAsia="Times New Roman" w:hAnsi="Calibri" w:cs="Calibri"/>
+          <w:strike/>
+          <w:lang w:eastAsia="de-DE"/>
+        </w:rPr>
+      </w:pPr>
+      <w:r>
+        <w:rPr>
+          <w:rFonts w:ascii="Calibri" w:eastAsia="Times New Roman" w:hAnsi="Calibri" w:cs="Calibri"/>
+          <w:strike/>
+          <w:lang w:eastAsia="de-DE"/>
+        </w:rPr>
+        <w:t xml:space="preserve">Wobei hast du bei der Auswahl des Produktes am meisten Wert gelegt? </w:t>
+      </w:r>
+    </w:p>
+    <w:p>
+      <w:pPr>
+        <w:numPr>
+          <w:ilvl w:val="0"/>
+          <w:numId w:val="3"/>
+        </w:numPr>
+        <w:spacing w:after="0" w:line="240" w:lineRule="auto"/>
+        <w:textAlignment w:val="center"/>
+        <w:rPr>
+          <w:rFonts w:ascii="Calibri" w:eastAsia="Times New Roman" w:hAnsi="Calibri" w:cs="Calibri"/>
+          <w:strike/>
+          <w:lang w:eastAsia="de-DE"/>
+        </w:rPr>
+      </w:pPr>
+      <w:r>
+        <w:rPr>
+          <w:rFonts w:ascii="Calibri" w:eastAsia="Times New Roman" w:hAnsi="Calibri" w:cs="Calibri"/>
+          <w:strike/>
+          <w:lang w:eastAsia="de-DE"/>
+        </w:rPr>
+        <w:t xml:space="preserve">Wie genau liest du die Produktbeschreibungen durch und worauf achtest du dabei? </w:t>
+      </w:r>
+    </w:p>
+    <w:p>
+      <w:pPr>
+        <w:rPr>
+          <w:rFonts w:eastAsia="Times New Roman" w:cs="Times New Roman"/>
+          <w:bCs/>
+          <w:strike/>
+          <w:lang w:eastAsia="de-DE"/>
+        </w:rPr>
+      </w:pPr>
+      <w:r>
+        <w:rPr>
+          <w:rFonts w:ascii="Calibri" w:eastAsia="Times New Roman" w:hAnsi="Calibri" w:cs="Calibri"/>
+          <w:strike/>
+          <w:lang w:eastAsia="de-DE"/>
+        </w:rPr>
+        <w:t>Warum ist dir Nachhaltigkeit in dem Fall wichtig? Oder weshalb achtest du eben nicht auf die Nachhaltigkeit, wenn du ein Produkt online kaufst?</w:t>
+      </w:r>
+    </w:p>
+    <w:p>
+      <w:pPr>
+        <w:rPr>
+          <w:rFonts w:eastAsia="Times New Roman" w:cs="Times New Roman"/>
+          <w:bCs/>
+          <w:lang w:eastAsia="de-DE"/>
+        </w:rPr>
+      </w:pPr>
+      <w:r>
+        <w:rPr>
+          <w:rFonts w:eastAsia="Times New Roman" w:cs="Times New Roman"/>
+          <w:bCs/>
+          <w:lang w:eastAsia="de-DE"/>
+        </w:rPr>
+        <w:t>Pinar:</w:t>
+      </w:r>
+    </w:p>
+    <w:p>
+      <w:pPr>
+        <w:rPr>
+          <w:rFonts w:eastAsia="Times New Roman" w:cs="Times New Roman"/>
+          <w:bCs/>
+          <w:strike/>
+          <w:lang w:eastAsia="de-DE"/>
+        </w:rPr>
+      </w:pPr>
+      <w:r>
+        <w:rPr>
+          <w:rFonts w:eastAsia="Times New Roman" w:cs="Times New Roman"/>
+          <w:bCs/>
+          <w:strike/>
+          <w:lang w:eastAsia="de-DE"/>
+        </w:rPr>
+        <w:t xml:space="preserve">Aus welchen Gründen handelst du bei Einkäufen nicht nachhaltig? Und wie könntest du dies verbessern? </w:t>
+      </w:r>
+    </w:p>
+    <w:p>
+      <w:pPr>
+        <w:rPr>
+          <w:rFonts w:eastAsia="Times New Roman" w:cs="Times New Roman"/>
+          <w:bCs/>
+          <w:strike/>
+          <w:lang w:eastAsia="de-DE"/>
+        </w:rPr>
+      </w:pPr>
+      <w:r>
+        <w:rPr>
+          <w:rFonts w:eastAsia="Times New Roman" w:cs="Times New Roman"/>
+          <w:bCs/>
+          <w:strike/>
+          <w:lang w:eastAsia="de-DE"/>
+        </w:rPr>
+        <w:t>Welche Produkte kaufst du lieber im Laden und welche Online und wieso?</w:t>
+      </w:r>
+    </w:p>
+    <w:p>
+      <w:pPr>
+        <w:rPr>
+          <w:rFonts w:eastAsia="Times New Roman" w:cs="Times New Roman"/>
+          <w:bCs/>
+          <w:lang w:eastAsia="de-DE"/>
+        </w:rPr>
+      </w:pPr>
+    </w:p>
+    <w:p>
+      <w:pPr>
+        <w:rPr>
+          <w:rFonts w:eastAsia="Times New Roman" w:cs="Times New Roman"/>
           <w:b/>
           <w:bCs/>
           <w:lang w:eastAsia="de-DE"/>
@@ -1220,7 +1563,7 @@
           <w:bCs/>
           <w:lang w:eastAsia="de-DE"/>
         </w:rPr>
-        <w:t>Frage nummer1</w:t>
+        <w:t>Was ist für dich Nachhaltigkeit?</w:t>
       </w:r>
     </w:p>
     <w:p>
@@ -1238,11 +1581,10 @@
       </w:pPr>
       <w:r>
         <w:rPr>
-          <w:rFonts w:eastAsia="Times New Roman" w:cs="Times New Roman"/>
-          <w:bCs/>
-          <w:lang w:eastAsia="de-DE"/>
-        </w:rPr>
-        <w:t>Frage nummer2</w:t>
+          <w:rFonts w:ascii="Calibri" w:eastAsia="Times New Roman" w:hAnsi="Calibri" w:cs="Calibri"/>
+          <w:lang w:eastAsia="de-DE"/>
+        </w:rPr>
+        <w:t>Welche Rolle spielt Nachhaltigkeit in deinem Alltag?</w:t>
       </w:r>
     </w:p>
     <w:p>
@@ -1260,109 +1602,277 @@
       </w:pPr>
       <w:r>
         <w:rPr>
-          <w:rFonts w:eastAsia="Times New Roman" w:cs="Times New Roman"/>
-          <w:bCs/>
-          <w:lang w:eastAsia="de-DE"/>
-        </w:rPr>
-        <w:t>…</w:t>
-      </w:r>
-    </w:p>
-    <w:p>
-      <w:pPr>
-        <w:rPr>
-          <w:rFonts w:eastAsia="Times New Roman" w:cs="Times New Roman"/>
-          <w:bCs/>
-          <w:lang w:eastAsia="de-DE"/>
-        </w:rPr>
-      </w:pPr>
-    </w:p>
-    <w:p>
-      <w:pPr>
-        <w:rPr>
-          <w:rFonts w:eastAsia="Times New Roman" w:cs="Times New Roman"/>
-          <w:bCs/>
-          <w:lang w:eastAsia="de-DE"/>
-        </w:rPr>
-      </w:pPr>
-      <w:r>
-        <w:rPr>
-          <w:rFonts w:eastAsia="Times New Roman" w:cs="Times New Roman"/>
-          <w:bCs/>
-          <w:lang w:eastAsia="de-DE"/>
-        </w:rPr>
-        <w:t>Andreas:</w:t>
-      </w:r>
-    </w:p>
-    <w:p>
-      <w:pPr>
-        <w:rPr>
-          <w:rFonts w:eastAsia="Times New Roman" w:cs="Times New Roman"/>
-          <w:bCs/>
-          <w:lang w:eastAsia="de-DE"/>
-        </w:rPr>
-      </w:pPr>
-      <w:r>
-        <w:rPr>
-          <w:rFonts w:eastAsia="Times New Roman" w:cs="Times New Roman"/>
-          <w:bCs/>
-          <w:lang w:eastAsia="de-DE"/>
-        </w:rPr>
-        <w:t>Was war das letzte dass du bei Amazon bestellt hast? Erzähle bitte, was waren deine Gefühle/Emotionen vor, während und nach dem Bestellen?</w:t>
-      </w:r>
-    </w:p>
-    <w:p>
-      <w:pPr>
-        <w:rPr>
-          <w:rFonts w:eastAsia="Times New Roman" w:cs="Times New Roman"/>
-          <w:bCs/>
-          <w:lang w:eastAsia="de-DE"/>
-        </w:rPr>
-      </w:pPr>
-      <w:r>
-        <w:rPr>
-          <w:rFonts w:eastAsia="Times New Roman" w:cs="Times New Roman"/>
-          <w:bCs/>
-          <w:lang w:eastAsia="de-DE"/>
-        </w:rPr>
-        <w:t>______________________________________________________________________________</w:t>
-      </w:r>
-    </w:p>
-    <w:p>
-      <w:pPr>
-        <w:rPr>
-          <w:rFonts w:eastAsia="Times New Roman" w:cs="Times New Roman"/>
-          <w:bCs/>
-          <w:lang w:eastAsia="de-DE"/>
-        </w:rPr>
-      </w:pPr>
-      <w:r>
-        <w:rPr>
-          <w:rFonts w:eastAsia="Times New Roman" w:cs="Times New Roman"/>
-          <w:bCs/>
-          <w:lang w:eastAsia="de-DE"/>
-        </w:rPr>
-        <w:t>Was fiel dir bisher am besten auf der Amazon Seite auf? Und was am schlechtesten?</w:t>
-      </w:r>
-    </w:p>
-    <w:p>
-      <w:pPr>
-        <w:rPr>
-          <w:rFonts w:eastAsia="Times New Roman" w:cs="Times New Roman"/>
-          <w:bCs/>
-          <w:lang w:eastAsia="de-DE"/>
-        </w:rPr>
-      </w:pPr>
-      <w:r>
-        <w:rPr>
-          <w:rFonts w:eastAsia="Times New Roman" w:cs="Times New Roman"/>
-          <w:bCs/>
-          <w:lang w:eastAsia="de-DE"/>
-        </w:rPr>
-        <w:t>______________________________________________________________________________</w:t>
-      </w:r>
-    </w:p>
-    <w:p>
-      <w:pPr>
+          <w:rFonts w:ascii="Calibri" w:eastAsia="Times New Roman" w:hAnsi="Calibri" w:cs="Calibri"/>
+          <w:lang w:eastAsia="de-DE"/>
+        </w:rPr>
+        <w:t>Wie setzt du Nachhaltigkeit in deinem Alltag um?</w:t>
+      </w:r>
+    </w:p>
+    <w:p>
+      <w:pPr>
+        <w:pStyle w:val="Listenabsatz"/>
+        <w:numPr>
+          <w:ilvl w:val="0"/>
+          <w:numId w:val="2"/>
+        </w:numPr>
+        <w:rPr>
+          <w:rFonts w:eastAsia="Times New Roman" w:cs="Times New Roman"/>
+          <w:bCs/>
+          <w:lang w:eastAsia="de-DE"/>
+        </w:rPr>
+      </w:pPr>
+      <w:r>
+        <w:rPr>
+          <w:rFonts w:ascii="Calibri" w:eastAsia="Times New Roman" w:hAnsi="Calibri" w:cs="Calibri"/>
+          <w:lang w:eastAsia="de-DE"/>
+        </w:rPr>
+        <w:t>Wie kannst du die Rolle der Nachhaltigkeit in deinem Alltag verbessern?</w:t>
+      </w:r>
+    </w:p>
+    <w:p>
+      <w:pPr>
+        <w:pStyle w:val="Listenabsatz"/>
+        <w:numPr>
+          <w:ilvl w:val="0"/>
+          <w:numId w:val="2"/>
+        </w:numPr>
+        <w:rPr>
+          <w:rFonts w:eastAsia="Times New Roman" w:cs="Times New Roman"/>
+          <w:bCs/>
+          <w:lang w:eastAsia="de-DE"/>
+        </w:rPr>
+      </w:pPr>
+      <w:r>
+        <w:rPr>
+          <w:rFonts w:eastAsia="Times New Roman" w:cs="Times New Roman"/>
+          <w:bCs/>
+          <w:lang w:eastAsia="de-DE"/>
+        </w:rPr>
+        <w:t>Welche Produkte kaufst du bevorzugt online und welche im Laden?</w:t>
+      </w:r>
+    </w:p>
+    <w:p>
+      <w:pPr>
+        <w:pStyle w:val="Listenabsatz"/>
+        <w:numPr>
+          <w:ilvl w:val="0"/>
+          <w:numId w:val="2"/>
+        </w:numPr>
+        <w:rPr>
+          <w:rFonts w:eastAsia="Times New Roman" w:cs="Times New Roman"/>
+          <w:bCs/>
+          <w:lang w:eastAsia="de-DE"/>
+        </w:rPr>
+      </w:pPr>
+      <w:r>
+        <w:rPr>
+          <w:rFonts w:ascii="Calibri" w:eastAsia="Times New Roman" w:hAnsi="Calibri" w:cs="Calibri"/>
+          <w:lang w:eastAsia="de-DE"/>
+        </w:rPr>
+        <w:t>Warum kaufst</w:t>
+      </w:r>
+      <w:r>
+        <w:rPr>
+          <w:rFonts w:ascii="Calibri" w:eastAsia="Times New Roman" w:hAnsi="Calibri" w:cs="Calibri"/>
+          <w:lang w:eastAsia="de-DE"/>
+        </w:rPr>
+        <w:t xml:space="preserve"> du </w:t>
+      </w:r>
+      <w:r>
+        <w:rPr>
+          <w:rFonts w:ascii="Calibri" w:eastAsia="Times New Roman" w:hAnsi="Calibri" w:cs="Calibri"/>
+          <w:lang w:eastAsia="de-DE"/>
+        </w:rPr>
+        <w:t>die genannten Produkte online?</w:t>
+      </w:r>
+    </w:p>
+    <w:p>
+      <w:pPr>
+        <w:pStyle w:val="Listenabsatz"/>
+        <w:numPr>
+          <w:ilvl w:val="0"/>
+          <w:numId w:val="2"/>
+        </w:numPr>
+        <w:rPr>
+          <w:rFonts w:eastAsia="Times New Roman" w:cs="Times New Roman"/>
+          <w:bCs/>
+          <w:lang w:eastAsia="de-DE"/>
+        </w:rPr>
+      </w:pPr>
+      <w:r>
+        <w:rPr>
+          <w:rFonts w:ascii="Calibri" w:eastAsia="Times New Roman" w:hAnsi="Calibri" w:cs="Calibri"/>
+          <w:lang w:eastAsia="de-DE"/>
+        </w:rPr>
+        <w:t>Warum kaufst</w:t>
+      </w:r>
+      <w:r>
+        <w:rPr>
+          <w:rFonts w:ascii="Calibri" w:eastAsia="Times New Roman" w:hAnsi="Calibri" w:cs="Calibri"/>
+          <w:lang w:eastAsia="de-DE"/>
+        </w:rPr>
+        <w:t xml:space="preserve"> du </w:t>
+      </w:r>
+      <w:r>
+        <w:rPr>
+          <w:rFonts w:ascii="Calibri" w:eastAsia="Times New Roman" w:hAnsi="Calibri" w:cs="Calibri"/>
+          <w:lang w:eastAsia="de-DE"/>
+        </w:rPr>
+        <w:t>die genannten Produkte im Laden?</w:t>
+      </w:r>
+    </w:p>
+    <w:p>
+      <w:pPr>
+        <w:pStyle w:val="Listenabsatz"/>
+        <w:numPr>
+          <w:ilvl w:val="0"/>
+          <w:numId w:val="2"/>
+        </w:numPr>
+        <w:rPr>
+          <w:rFonts w:eastAsia="Times New Roman" w:cs="Times New Roman"/>
+          <w:bCs/>
+          <w:lang w:eastAsia="de-DE"/>
+        </w:rPr>
+      </w:pPr>
+      <w:r>
+        <w:rPr>
+          <w:rFonts w:ascii="Calibri" w:eastAsia="Times New Roman" w:hAnsi="Calibri" w:cs="Calibri"/>
+          <w:lang w:eastAsia="de-DE"/>
+        </w:rPr>
+        <w:t xml:space="preserve">Wobei hast </w:t>
+      </w:r>
+      <w:r>
+        <w:rPr>
+          <w:rFonts w:ascii="Calibri" w:eastAsia="Times New Roman" w:hAnsi="Calibri" w:cs="Calibri"/>
+          <w:lang w:eastAsia="de-DE"/>
+        </w:rPr>
+        <w:t>du bei der Auswahl der Produkte</w:t>
+      </w:r>
+      <w:r>
+        <w:rPr>
+          <w:rFonts w:ascii="Calibri" w:eastAsia="Times New Roman" w:hAnsi="Calibri" w:cs="Calibri"/>
+          <w:lang w:eastAsia="de-DE"/>
+        </w:rPr>
+        <w:t xml:space="preserve"> am meisten Wert gelegt</w:t>
+      </w:r>
+      <w:r>
+        <w:rPr>
+          <w:rFonts w:ascii="Calibri" w:eastAsia="Times New Roman" w:hAnsi="Calibri" w:cs="Calibri"/>
+          <w:lang w:eastAsia="de-DE"/>
+        </w:rPr>
+        <w:t xml:space="preserve"> und warum</w:t>
+      </w:r>
+      <w:r>
+        <w:rPr>
+          <w:rFonts w:ascii="Calibri" w:eastAsia="Times New Roman" w:hAnsi="Calibri" w:cs="Calibri"/>
+          <w:lang w:eastAsia="de-DE"/>
+        </w:rPr>
+        <w:t>?</w:t>
+      </w:r>
+      <w:r>
+        <w:rPr>
+          <w:rFonts w:ascii="Calibri" w:eastAsia="Times New Roman" w:hAnsi="Calibri" w:cs="Calibri"/>
+          <w:lang w:eastAsia="de-DE"/>
+        </w:rPr>
+        <w:br/>
+        <w:t>_________________________Amazon_____________________________________</w:t>
+      </w:r>
+    </w:p>
+    <w:p>
+      <w:pPr>
+        <w:pStyle w:val="Listenabsatz"/>
+        <w:numPr>
+          <w:ilvl w:val="0"/>
+          <w:numId w:val="2"/>
+        </w:numPr>
+        <w:rPr>
+          <w:rFonts w:eastAsia="Times New Roman" w:cs="Times New Roman"/>
+          <w:bCs/>
+          <w:lang w:eastAsia="de-DE"/>
+        </w:rPr>
+      </w:pPr>
+      <w:r>
+        <w:rPr>
+          <w:rFonts w:eastAsia="Times New Roman" w:cs="Times New Roman"/>
+          <w:bCs/>
+          <w:lang w:eastAsia="de-DE"/>
+        </w:rPr>
+        <w:t>Was war das letzte dass du bei Amazon bestellt hast?</w:t>
+      </w:r>
+    </w:p>
+    <w:p>
+      <w:pPr>
+        <w:pStyle w:val="Listenabsatz"/>
+        <w:numPr>
+          <w:ilvl w:val="0"/>
+          <w:numId w:val="2"/>
+        </w:numPr>
+        <w:rPr>
+          <w:rFonts w:eastAsia="Times New Roman" w:cs="Times New Roman"/>
+          <w:bCs/>
+          <w:lang w:eastAsia="de-DE"/>
+        </w:rPr>
+      </w:pPr>
+      <w:r>
+        <w:rPr>
+          <w:rFonts w:eastAsia="Times New Roman" w:cs="Times New Roman"/>
+          <w:bCs/>
+          <w:lang w:eastAsia="de-DE"/>
+        </w:rPr>
+        <w:t>Erzähle bitte, was waren deine Gefühle/Emotionen vor, während und nach dem Bestellen?</w:t>
+      </w:r>
+    </w:p>
+    <w:p>
+      <w:pPr>
+        <w:pStyle w:val="Listenabsatz"/>
+        <w:numPr>
+          <w:ilvl w:val="0"/>
+          <w:numId w:val="2"/>
+        </w:numPr>
+        <w:rPr>
+          <w:rFonts w:eastAsia="Times New Roman" w:cs="Times New Roman"/>
+          <w:bCs/>
+          <w:lang w:eastAsia="de-DE"/>
+        </w:rPr>
+      </w:pPr>
+      <w:r>
+        <w:rPr>
+          <w:rFonts w:eastAsia="Times New Roman" w:cs="Times New Roman"/>
+          <w:bCs/>
+          <w:lang w:eastAsia="de-DE"/>
+        </w:rPr>
+        <w:t>Was fiel dir bisher am besten auf der Amazon Seite auf?</w:t>
+      </w:r>
+    </w:p>
+    <w:p>
+      <w:pPr>
+        <w:pStyle w:val="Listenabsatz"/>
+        <w:numPr>
+          <w:ilvl w:val="0"/>
+          <w:numId w:val="2"/>
+        </w:numPr>
+        <w:rPr>
+          <w:rFonts w:eastAsia="Times New Roman" w:cs="Times New Roman"/>
+          <w:bCs/>
+          <w:lang w:eastAsia="de-DE"/>
+        </w:rPr>
+      </w:pPr>
+      <w:r>
+        <w:rPr>
+          <w:rFonts w:eastAsia="Times New Roman" w:cs="Times New Roman"/>
+          <w:bCs/>
+          <w:lang w:eastAsia="de-DE"/>
+        </w:rPr>
+        <w:t>Was fiel dir bisher am besten bei anderen Seiten auf?</w:t>
+      </w:r>
+    </w:p>
+    <w:p>
+      <w:pPr>
+        <w:pStyle w:val="Listenabsatz"/>
+        <w:numPr>
+          <w:ilvl w:val="0"/>
+          <w:numId w:val="2"/>
+        </w:numPr>
         <w:rPr>
           <w:rFonts w:eastAsia="Times New Roman" w:cs="Times New Roman"/>
           <w:bCs/>
@@ -1380,35 +1890,24 @@
     </w:p>
     <w:p>
       <w:pPr>
-        <w:rPr>
-          <w:rFonts w:eastAsia="Times New Roman" w:cs="Times New Roman"/>
-          <w:bCs/>
-          <w:lang w:eastAsia="de-DE"/>
-        </w:rPr>
-      </w:pPr>
-      <w:r>
-        <w:rPr>
-          <w:rFonts w:eastAsia="Times New Roman" w:cs="Times New Roman"/>
-          <w:bCs/>
-          <w:lang w:eastAsia="de-DE"/>
-        </w:rPr>
-        <w:t>______________________________________________________________________________</w:t>
-      </w:r>
-    </w:p>
-    <w:p>
-      <w:pPr>
-        <w:rPr>
-          <w:rFonts w:eastAsia="Times New Roman" w:cs="Times New Roman"/>
-          <w:bCs/>
-          <w:lang w:eastAsia="de-DE"/>
-        </w:rPr>
-      </w:pPr>
-      <w:r>
-        <w:rPr>
-          <w:rFonts w:eastAsia="Times New Roman" w:cs="Times New Roman"/>
-          <w:bCs/>
-          <w:lang w:eastAsia="de-DE"/>
-        </w:rPr>
+        <w:pStyle w:val="Listenabsatz"/>
+        <w:numPr>
+          <w:ilvl w:val="0"/>
+          <w:numId w:val="2"/>
+        </w:numPr>
+        <w:rPr>
+          <w:rFonts w:eastAsia="Times New Roman" w:cs="Times New Roman"/>
+          <w:bCs/>
+          <w:lang w:eastAsia="de-DE"/>
+        </w:rPr>
+      </w:pPr>
+      <w:r>
+        <w:rPr>
+          <w:rFonts w:eastAsia="Times New Roman" w:cs="Times New Roman"/>
+          <w:bCs/>
+          <w:lang w:eastAsia="de-DE"/>
+        </w:rPr>
+        <w:lastRenderedPageBreak/>
         <w:t>Wie würdest du die Nachhaltigkeit der Produkte auf Amazon den Kunden näherbringen?</w:t>
       </w:r>
     </w:p>
@@ -1420,25 +1919,2077 @@
           <w:lang w:eastAsia="de-DE"/>
         </w:rPr>
       </w:pPr>
-      <w:r>
-        <w:rPr>
-          <w:rFonts w:eastAsia="Times New Roman" w:cs="Times New Roman"/>
-          <w:bCs/>
-          <w:lang w:eastAsia="de-DE"/>
-        </w:rPr>
-        <w:t>_______________________________________________________________________________</w:t>
-      </w:r>
-    </w:p>
-    <w:p>
-      <w:pPr>
-        <w:rPr>
-          <w:rFonts w:eastAsia="Times New Roman" w:cs="Times New Roman"/>
-          <w:bCs/>
-          <w:lang w:eastAsia="de-DE"/>
-        </w:rPr>
-      </w:pPr>
+    </w:p>
+    <w:p>
+      <w:pPr>
+        <w:rPr>
+          <w:rFonts w:eastAsia="Times New Roman" w:cs="Times New Roman"/>
+          <w:bCs/>
+          <w:lang w:eastAsia="de-DE"/>
+        </w:rPr>
+      </w:pPr>
+    </w:p>
+    <w:p>
+      <w:pPr>
+        <w:rPr>
+          <w:rFonts w:eastAsia="Times New Roman" w:cs="Times New Roman"/>
+          <w:bCs/>
+          <w:lang w:eastAsia="de-DE"/>
+        </w:rPr>
+      </w:pPr>
+      <w:r>
+        <w:rPr>
+          <w:rFonts w:eastAsia="Times New Roman" w:cs="Times New Roman"/>
+          <w:bCs/>
+          <w:lang w:eastAsia="de-DE"/>
+        </w:rPr>
+        <w:t>Daten erheben: Alter, Geschlecht, Beruf, etc.</w:t>
+      </w:r>
+    </w:p>
+    <w:p>
+      <w:pPr>
+        <w:rPr>
+          <w:rFonts w:eastAsia="Times New Roman" w:cs="Times New Roman"/>
+          <w:bCs/>
+          <w:lang w:eastAsia="de-DE"/>
+        </w:rPr>
+      </w:pPr>
+    </w:p>
+    <w:p>
+      <w:pPr>
+        <w:rPr>
+          <w:rFonts w:eastAsia="Times New Roman" w:cs="Times New Roman"/>
+          <w:bCs/>
+          <w:lang w:eastAsia="de-DE"/>
+        </w:rPr>
+      </w:pPr>
+    </w:p>
+    <w:p>
+      <w:pPr>
+        <w:rPr>
+          <w:rFonts w:eastAsia="Times New Roman" w:cs="Times New Roman"/>
+          <w:b/>
+          <w:bCs/>
+          <w:lang w:eastAsia="de-DE"/>
+        </w:rPr>
+      </w:pPr>
+      <w:r>
+        <w:rPr>
+          <w:rFonts w:eastAsia="Times New Roman" w:cs="Times New Roman"/>
+          <w:bCs/>
+          <w:lang w:eastAsia="de-DE"/>
+        </w:rPr>
+        <w:t>Nach Rückmeldung unserer Dozentin, haben wir einige Fragen überarbeitet und geändert.</w:t>
+      </w:r>
+      <w:r>
+        <w:rPr>
+          <w:rFonts w:eastAsia="Times New Roman" w:cs="Times New Roman"/>
+          <w:bCs/>
+          <w:lang w:eastAsia="de-DE"/>
+        </w:rPr>
+        <w:br/>
+      </w:r>
+      <w:r>
+        <w:rPr>
+          <w:rFonts w:eastAsia="Times New Roman" w:cs="Times New Roman"/>
+          <w:bCs/>
+          <w:lang w:eastAsia="de-DE"/>
+        </w:rPr>
+        <w:t>Als Beispiel haben wir die ehemalige Frage 7 entfernt und Frage 8 mit einem Zusatz ergänzt.</w:t>
+      </w:r>
+      <w:r>
+        <w:rPr>
+          <w:rFonts w:eastAsia="Times New Roman" w:cs="Times New Roman"/>
+          <w:bCs/>
+          <w:lang w:eastAsia="de-DE"/>
+        </w:rPr>
+        <w:br/>
+      </w:r>
+      <w:r>
+        <w:rPr>
+          <w:rFonts w:eastAsia="Times New Roman" w:cs="Times New Roman"/>
+          <w:bCs/>
+          <w:lang w:eastAsia="de-DE"/>
+        </w:rPr>
+        <w:br/>
+      </w:r>
+      <w:r>
+        <w:rPr>
+          <w:rFonts w:eastAsia="Times New Roman" w:cs="Times New Roman"/>
+          <w:bCs/>
+          <w:lang w:eastAsia="de-DE"/>
+        </w:rPr>
+        <w:br/>
+      </w:r>
+      <w:r>
+        <w:rPr>
+          <w:rFonts w:eastAsia="Times New Roman" w:cs="Times New Roman"/>
+          <w:b/>
+          <w:bCs/>
+          <w:lang w:eastAsia="de-DE"/>
+        </w:rPr>
+        <w:t>Interview:</w:t>
+      </w:r>
+    </w:p>
+    <w:p>
+      <w:pPr>
+        <w:pStyle w:val="Listenabsatz"/>
+        <w:numPr>
+          <w:ilvl w:val="0"/>
+          <w:numId w:val="4"/>
+        </w:numPr>
+        <w:rPr>
+          <w:rFonts w:eastAsia="Times New Roman" w:cs="Times New Roman"/>
+          <w:bCs/>
+          <w:lang w:eastAsia="de-DE"/>
+        </w:rPr>
+      </w:pPr>
+      <w:r>
+        <w:rPr>
+          <w:rFonts w:eastAsia="Times New Roman" w:cs="Times New Roman"/>
+          <w:bCs/>
+          <w:lang w:eastAsia="de-DE"/>
+        </w:rPr>
+        <w:t>Was ist für dich Nachhaltigkeit?</w:t>
+      </w:r>
+    </w:p>
+    <w:p>
+      <w:pPr>
+        <w:pStyle w:val="Listenabsatz"/>
+        <w:numPr>
+          <w:ilvl w:val="0"/>
+          <w:numId w:val="4"/>
+        </w:numPr>
+        <w:rPr>
+          <w:rFonts w:eastAsia="Times New Roman" w:cs="Times New Roman"/>
+          <w:bCs/>
+          <w:lang w:eastAsia="de-DE"/>
+        </w:rPr>
+      </w:pPr>
+      <w:r>
+        <w:rPr>
+          <w:rFonts w:ascii="Calibri" w:eastAsia="Times New Roman" w:hAnsi="Calibri" w:cs="Calibri"/>
+          <w:lang w:eastAsia="de-DE"/>
+        </w:rPr>
+        <w:t xml:space="preserve">Welche Rolle spielt Nachhaltigkeit </w:t>
+      </w:r>
+      <w:r>
+        <w:rPr>
+          <w:rFonts w:ascii="Calibri" w:eastAsia="Times New Roman" w:hAnsi="Calibri" w:cs="Calibri"/>
+          <w:lang w:eastAsia="de-DE"/>
+        </w:rPr>
+        <w:t xml:space="preserve">beim </w:t>
+      </w:r>
+      <w:r>
+        <w:rPr>
+          <w:rFonts w:ascii="Calibri" w:eastAsia="Times New Roman" w:hAnsi="Calibri" w:cs="Calibri"/>
+          <w:color w:val="FF0000"/>
+          <w:lang w:eastAsia="de-DE"/>
+        </w:rPr>
+        <w:t>online-shoppen</w:t>
+      </w:r>
+      <w:r>
+        <w:rPr>
+          <w:rFonts w:ascii="Calibri" w:eastAsia="Times New Roman" w:hAnsi="Calibri" w:cs="Calibri"/>
+          <w:lang w:eastAsia="de-DE"/>
+        </w:rPr>
+        <w:t xml:space="preserve">? </w:t>
+      </w:r>
+      <w:r>
+        <w:rPr>
+          <w:rFonts w:ascii="Calibri" w:eastAsia="Times New Roman" w:hAnsi="Calibri" w:cs="Calibri"/>
+          <w:strike/>
+          <w:color w:val="FF0000"/>
+          <w:lang w:eastAsia="de-DE"/>
+        </w:rPr>
+        <w:t>in deinem Alltag</w:t>
+      </w:r>
+    </w:p>
+    <w:p>
+      <w:pPr>
+        <w:pStyle w:val="Listenabsatz"/>
+        <w:numPr>
+          <w:ilvl w:val="0"/>
+          <w:numId w:val="4"/>
+        </w:numPr>
+        <w:rPr>
+          <w:rFonts w:eastAsia="Times New Roman" w:cs="Times New Roman"/>
+          <w:bCs/>
+          <w:lang w:eastAsia="de-DE"/>
+        </w:rPr>
+      </w:pPr>
+      <w:r>
+        <w:rPr>
+          <w:rFonts w:ascii="Calibri" w:eastAsia="Times New Roman" w:hAnsi="Calibri" w:cs="Calibri"/>
+          <w:lang w:eastAsia="de-DE"/>
+        </w:rPr>
+        <w:t xml:space="preserve">Wie setzt du Nachhaltigkeit </w:t>
+      </w:r>
+      <w:r>
+        <w:rPr>
+          <w:rFonts w:ascii="Calibri" w:eastAsia="Times New Roman" w:hAnsi="Calibri" w:cs="Calibri"/>
+          <w:color w:val="FF0000"/>
+          <w:lang w:eastAsia="de-DE"/>
+        </w:rPr>
+        <w:t xml:space="preserve">beim Bestellen </w:t>
+      </w:r>
+      <w:r>
+        <w:rPr>
+          <w:rFonts w:ascii="Calibri" w:eastAsia="Times New Roman" w:hAnsi="Calibri" w:cs="Calibri"/>
+          <w:color w:val="FF0000"/>
+          <w:lang w:eastAsia="de-DE"/>
+        </w:rPr>
+        <w:t>(</w:t>
+      </w:r>
+      <w:r>
+        <w:rPr>
+          <w:rFonts w:ascii="Calibri" w:eastAsia="Times New Roman" w:hAnsi="Calibri" w:cs="Calibri"/>
+          <w:strike/>
+          <w:color w:val="FF0000"/>
+          <w:lang w:eastAsia="de-DE"/>
+        </w:rPr>
+        <w:t>in deinem Alltag</w:t>
+      </w:r>
+      <w:r>
+        <w:rPr>
+          <w:rFonts w:ascii="Calibri" w:eastAsia="Times New Roman" w:hAnsi="Calibri" w:cs="Calibri"/>
+          <w:strike/>
+          <w:color w:val="FF0000"/>
+          <w:lang w:eastAsia="de-DE"/>
+        </w:rPr>
+        <w:t>)</w:t>
+      </w:r>
+      <w:r>
+        <w:rPr>
+          <w:rFonts w:ascii="Calibri" w:eastAsia="Times New Roman" w:hAnsi="Calibri" w:cs="Calibri"/>
+          <w:color w:val="FF0000"/>
+          <w:lang w:eastAsia="de-DE"/>
+        </w:rPr>
+        <w:t xml:space="preserve"> </w:t>
+      </w:r>
+      <w:r>
+        <w:rPr>
+          <w:rFonts w:ascii="Calibri" w:eastAsia="Times New Roman" w:hAnsi="Calibri" w:cs="Calibri"/>
+          <w:lang w:eastAsia="de-DE"/>
+        </w:rPr>
+        <w:t>um?</w:t>
+      </w:r>
+    </w:p>
+    <w:p>
+      <w:pPr>
+        <w:pStyle w:val="Listenabsatz"/>
+        <w:numPr>
+          <w:ilvl w:val="0"/>
+          <w:numId w:val="4"/>
+        </w:numPr>
+        <w:rPr>
+          <w:rFonts w:eastAsia="Times New Roman" w:cs="Times New Roman"/>
+          <w:bCs/>
+          <w:lang w:eastAsia="de-DE"/>
+        </w:rPr>
+      </w:pPr>
+      <w:r>
+        <w:rPr>
+          <w:rFonts w:ascii="Calibri" w:eastAsia="Times New Roman" w:hAnsi="Calibri" w:cs="Calibri"/>
+          <w:lang w:eastAsia="de-DE"/>
+        </w:rPr>
+        <w:t xml:space="preserve">Wie kannst du die Rolle der Nachhaltigkeit </w:t>
+      </w:r>
+      <w:r>
+        <w:rPr>
+          <w:rFonts w:ascii="Calibri" w:eastAsia="Times New Roman" w:hAnsi="Calibri" w:cs="Calibri"/>
+          <w:color w:val="FF0000"/>
+          <w:lang w:eastAsia="de-DE"/>
+        </w:rPr>
+        <w:t>für dich (</w:t>
+      </w:r>
+      <w:r>
+        <w:rPr>
+          <w:rFonts w:ascii="Calibri" w:eastAsia="Times New Roman" w:hAnsi="Calibri" w:cs="Calibri"/>
+          <w:strike/>
+          <w:color w:val="FF0000"/>
+          <w:lang w:eastAsia="de-DE"/>
+        </w:rPr>
+        <w:t>in deinem Alltag</w:t>
+      </w:r>
+      <w:r>
+        <w:rPr>
+          <w:rFonts w:ascii="Calibri" w:eastAsia="Times New Roman" w:hAnsi="Calibri" w:cs="Calibri"/>
+          <w:color w:val="FF0000"/>
+          <w:lang w:eastAsia="de-DE"/>
+        </w:rPr>
+        <w:t>) einbringen/</w:t>
+      </w:r>
+      <w:r>
+        <w:rPr>
+          <w:rFonts w:ascii="Calibri" w:eastAsia="Times New Roman" w:hAnsi="Calibri" w:cs="Calibri"/>
+          <w:lang w:eastAsia="de-DE"/>
+        </w:rPr>
+        <w:t>verbessern?</w:t>
+      </w:r>
+    </w:p>
+    <w:p>
+      <w:pPr>
+        <w:pStyle w:val="Listenabsatz"/>
+        <w:numPr>
+          <w:ilvl w:val="0"/>
+          <w:numId w:val="4"/>
+        </w:numPr>
+        <w:rPr>
+          <w:rFonts w:eastAsia="Times New Roman" w:cs="Times New Roman"/>
+          <w:bCs/>
+          <w:lang w:eastAsia="de-DE"/>
+        </w:rPr>
+      </w:pPr>
+      <w:r>
+        <w:rPr>
+          <w:rFonts w:eastAsia="Times New Roman" w:cs="Times New Roman"/>
+          <w:bCs/>
+          <w:lang w:eastAsia="de-DE"/>
+        </w:rPr>
+        <w:t>Welche Produkte kaufst du bevorzugt online und welche im Laden?</w:t>
+      </w:r>
+    </w:p>
+    <w:p>
+      <w:pPr>
+        <w:pStyle w:val="Listenabsatz"/>
+        <w:numPr>
+          <w:ilvl w:val="0"/>
+          <w:numId w:val="4"/>
+        </w:numPr>
+        <w:rPr>
+          <w:rFonts w:eastAsia="Times New Roman" w:cs="Times New Roman"/>
+          <w:bCs/>
+          <w:lang w:eastAsia="de-DE"/>
+        </w:rPr>
+      </w:pPr>
+      <w:r>
+        <w:rPr>
+          <w:rFonts w:ascii="Calibri" w:eastAsia="Times New Roman" w:hAnsi="Calibri" w:cs="Calibri"/>
+          <w:lang w:eastAsia="de-DE"/>
+        </w:rPr>
+        <w:t>Warum kaufst</w:t>
+      </w:r>
+      <w:r>
+        <w:rPr>
+          <w:rFonts w:ascii="Calibri" w:eastAsia="Times New Roman" w:hAnsi="Calibri" w:cs="Calibri"/>
+          <w:lang w:eastAsia="de-DE"/>
+        </w:rPr>
+        <w:t xml:space="preserve"> du </w:t>
+      </w:r>
+      <w:r>
+        <w:rPr>
+          <w:rFonts w:ascii="Calibri" w:eastAsia="Times New Roman" w:hAnsi="Calibri" w:cs="Calibri"/>
+          <w:lang w:eastAsia="de-DE"/>
+        </w:rPr>
+        <w:t>die genannten Produkte online?</w:t>
+      </w:r>
+    </w:p>
+    <w:p>
+      <w:pPr>
+        <w:pStyle w:val="Listenabsatz"/>
+        <w:numPr>
+          <w:ilvl w:val="0"/>
+          <w:numId w:val="4"/>
+        </w:numPr>
+        <w:rPr>
+          <w:rFonts w:eastAsia="Times New Roman" w:cs="Times New Roman"/>
+          <w:bCs/>
+          <w:strike/>
+          <w:color w:val="FF0000"/>
+          <w:lang w:eastAsia="de-DE"/>
+        </w:rPr>
+      </w:pPr>
+      <w:r>
+        <w:rPr>
+          <w:rFonts w:ascii="Calibri" w:eastAsia="Times New Roman" w:hAnsi="Calibri" w:cs="Calibri"/>
+          <w:strike/>
+          <w:color w:val="FF0000"/>
+          <w:lang w:eastAsia="de-DE"/>
+        </w:rPr>
+        <w:t>Warum kaufst du die genannten Produkte im Laden?</w:t>
+      </w:r>
+    </w:p>
+    <w:p>
+      <w:pPr>
+        <w:pStyle w:val="Listenabsatz"/>
+        <w:numPr>
+          <w:ilvl w:val="0"/>
+          <w:numId w:val="4"/>
+        </w:numPr>
+        <w:rPr>
+          <w:rFonts w:eastAsia="Times New Roman" w:cs="Times New Roman"/>
+          <w:bCs/>
+          <w:lang w:eastAsia="de-DE"/>
+        </w:rPr>
+      </w:pPr>
+      <w:r>
+        <w:rPr>
+          <w:rFonts w:ascii="Calibri" w:eastAsia="Times New Roman" w:hAnsi="Calibri" w:cs="Calibri"/>
+          <w:lang w:eastAsia="de-DE"/>
+        </w:rPr>
+        <w:t xml:space="preserve">Wobei hast </w:t>
+      </w:r>
+      <w:r>
+        <w:rPr>
+          <w:rFonts w:ascii="Calibri" w:eastAsia="Times New Roman" w:hAnsi="Calibri" w:cs="Calibri"/>
+          <w:lang w:eastAsia="de-DE"/>
+        </w:rPr>
+        <w:t>du bei der Auswahl der Produkte</w:t>
+      </w:r>
+      <w:r>
+        <w:rPr>
+          <w:rFonts w:ascii="Calibri" w:eastAsia="Times New Roman" w:hAnsi="Calibri" w:cs="Calibri"/>
+          <w:lang w:eastAsia="de-DE"/>
+        </w:rPr>
+        <w:t xml:space="preserve"> am meisten Wert gelegt</w:t>
+      </w:r>
+      <w:r>
+        <w:rPr>
+          <w:rFonts w:ascii="Calibri" w:eastAsia="Times New Roman" w:hAnsi="Calibri" w:cs="Calibri"/>
+          <w:lang w:eastAsia="de-DE"/>
+        </w:rPr>
+        <w:t xml:space="preserve"> und warum</w:t>
+      </w:r>
+      <w:r>
+        <w:rPr>
+          <w:rFonts w:ascii="Calibri" w:eastAsia="Times New Roman" w:hAnsi="Calibri" w:cs="Calibri"/>
+          <w:lang w:eastAsia="de-DE"/>
+        </w:rPr>
+        <w:t>?</w:t>
+      </w:r>
+      <w:r>
+        <w:rPr>
+          <w:rFonts w:ascii="Calibri" w:eastAsia="Times New Roman" w:hAnsi="Calibri" w:cs="Calibri"/>
+          <w:lang w:eastAsia="de-DE"/>
+        </w:rPr>
+        <w:br/>
+      </w:r>
+      <w:r>
+        <w:rPr>
+          <w:rFonts w:ascii="Calibri" w:eastAsia="Times New Roman" w:hAnsi="Calibri" w:cs="Calibri"/>
+          <w:color w:val="FF0000"/>
+          <w:lang w:eastAsia="de-DE"/>
+        </w:rPr>
+        <w:t>(Hier bitte auf die in 6 genannten Produkte eingehen)</w:t>
+      </w:r>
+      <w:r>
+        <w:rPr>
+          <w:rFonts w:ascii="Calibri" w:eastAsia="Times New Roman" w:hAnsi="Calibri" w:cs="Calibri"/>
+          <w:lang w:eastAsia="de-DE"/>
+        </w:rPr>
+        <w:br/>
+        <w:t>_________________________Amazon_____________________________________</w:t>
+      </w:r>
+    </w:p>
+    <w:p>
+      <w:pPr>
+        <w:pStyle w:val="Listenabsatz"/>
+        <w:numPr>
+          <w:ilvl w:val="0"/>
+          <w:numId w:val="4"/>
+        </w:numPr>
+        <w:rPr>
+          <w:rFonts w:eastAsia="Times New Roman" w:cs="Times New Roman"/>
+          <w:bCs/>
+          <w:lang w:eastAsia="de-DE"/>
+        </w:rPr>
+      </w:pPr>
+      <w:r>
+        <w:rPr>
+          <w:rFonts w:eastAsia="Times New Roman" w:cs="Times New Roman"/>
+          <w:bCs/>
+          <w:lang w:eastAsia="de-DE"/>
+        </w:rPr>
+        <w:t>Was war das letzte dass du bei Amazon bestellt hast?</w:t>
+      </w:r>
+    </w:p>
+    <w:p>
+      <w:pPr>
+        <w:pStyle w:val="Listenabsatz"/>
+        <w:numPr>
+          <w:ilvl w:val="0"/>
+          <w:numId w:val="4"/>
+        </w:numPr>
+        <w:rPr>
+          <w:rFonts w:eastAsia="Times New Roman" w:cs="Times New Roman"/>
+          <w:bCs/>
+          <w:lang w:eastAsia="de-DE"/>
+        </w:rPr>
+      </w:pPr>
+      <w:r>
+        <w:rPr>
+          <w:rFonts w:eastAsia="Times New Roman" w:cs="Times New Roman"/>
+          <w:bCs/>
+          <w:lang w:eastAsia="de-DE"/>
+        </w:rPr>
+        <w:t>Erzähle bitte, was waren deine Gefühle/Emotionen vor, während und nach dem Bestellen?</w:t>
+      </w:r>
+    </w:p>
+    <w:p>
+      <w:pPr>
+        <w:pStyle w:val="Listenabsatz"/>
+        <w:numPr>
+          <w:ilvl w:val="0"/>
+          <w:numId w:val="4"/>
+        </w:numPr>
+        <w:rPr>
+          <w:rFonts w:eastAsia="Times New Roman" w:cs="Times New Roman"/>
+          <w:bCs/>
+          <w:lang w:eastAsia="de-DE"/>
+        </w:rPr>
+      </w:pPr>
+      <w:r>
+        <w:rPr>
+          <w:rFonts w:eastAsia="Times New Roman" w:cs="Times New Roman"/>
+          <w:bCs/>
+          <w:lang w:eastAsia="de-DE"/>
+        </w:rPr>
+        <w:t xml:space="preserve">Was fiel dir bisher am besten </w:t>
+      </w:r>
+      <w:r>
+        <w:rPr>
+          <w:rFonts w:eastAsia="Times New Roman" w:cs="Times New Roman"/>
+          <w:bCs/>
+          <w:color w:val="FF0000"/>
+          <w:lang w:eastAsia="de-DE"/>
+        </w:rPr>
+        <w:t>in</w:t>
+      </w:r>
+      <w:r>
+        <w:rPr>
+          <w:rFonts w:eastAsia="Times New Roman" w:cs="Times New Roman"/>
+          <w:bCs/>
+          <w:color w:val="FF0000"/>
+          <w:lang w:eastAsia="de-DE"/>
+        </w:rPr>
+        <w:t xml:space="preserve"> </w:t>
+      </w:r>
+      <w:r>
+        <w:rPr>
+          <w:rFonts w:eastAsia="Times New Roman" w:cs="Times New Roman"/>
+          <w:bCs/>
+          <w:lang w:eastAsia="de-DE"/>
+        </w:rPr>
+        <w:t xml:space="preserve">der Amazon </w:t>
+      </w:r>
+      <w:r>
+        <w:rPr>
+          <w:rFonts w:eastAsia="Times New Roman" w:cs="Times New Roman"/>
+          <w:bCs/>
+          <w:color w:val="FF0000"/>
+          <w:lang w:eastAsia="de-DE"/>
+        </w:rPr>
+        <w:t>App</w:t>
+      </w:r>
+      <w:r>
+        <w:rPr>
+          <w:rFonts w:eastAsia="Times New Roman" w:cs="Times New Roman"/>
+          <w:bCs/>
+          <w:color w:val="FF0000"/>
+          <w:lang w:eastAsia="de-DE"/>
+        </w:rPr>
+        <w:t xml:space="preserve"> </w:t>
+      </w:r>
+      <w:r>
+        <w:rPr>
+          <w:rFonts w:eastAsia="Times New Roman" w:cs="Times New Roman"/>
+          <w:bCs/>
+          <w:lang w:eastAsia="de-DE"/>
+        </w:rPr>
+        <w:t>auf?</w:t>
+      </w:r>
+    </w:p>
+    <w:p>
+      <w:pPr>
+        <w:pStyle w:val="Listenabsatz"/>
+        <w:numPr>
+          <w:ilvl w:val="0"/>
+          <w:numId w:val="4"/>
+        </w:numPr>
+        <w:rPr>
+          <w:rFonts w:eastAsia="Times New Roman" w:cs="Times New Roman"/>
+          <w:bCs/>
+          <w:lang w:eastAsia="de-DE"/>
+        </w:rPr>
+      </w:pPr>
+      <w:r>
+        <w:rPr>
+          <w:rFonts w:eastAsia="Times New Roman" w:cs="Times New Roman"/>
+          <w:bCs/>
+          <w:lang w:eastAsia="de-DE"/>
+        </w:rPr>
+        <w:t xml:space="preserve">Gibt es Design-/Bedienelemente die dir bei anderen Apps positiv aufgefallen sind? </w:t>
+      </w:r>
+      <w:r>
+        <w:rPr>
+          <w:rFonts w:eastAsia="Times New Roman" w:cs="Times New Roman"/>
+          <w:bCs/>
+          <w:strike/>
+          <w:color w:val="FF0000"/>
+          <w:lang w:eastAsia="de-DE"/>
+        </w:rPr>
+        <w:t>Was fiel dir bisher am besten bei anderen Seiten auf</w:t>
+      </w:r>
+    </w:p>
+    <w:p>
+      <w:pPr>
+        <w:pStyle w:val="Listenabsatz"/>
+        <w:numPr>
+          <w:ilvl w:val="0"/>
+          <w:numId w:val="4"/>
+        </w:numPr>
+        <w:rPr>
+          <w:rFonts w:eastAsia="Times New Roman" w:cs="Times New Roman"/>
+          <w:bCs/>
+          <w:lang w:eastAsia="de-DE"/>
+        </w:rPr>
+      </w:pPr>
+      <w:r>
+        <w:rPr>
+          <w:rFonts w:eastAsia="Times New Roman" w:cs="Times New Roman"/>
+          <w:bCs/>
+          <w:lang w:eastAsia="de-DE"/>
+        </w:rPr>
+        <w:t>Wie würdest du vorgehen, wenn du die Nachhaltigkeit von Amazon Produkten in Erfahrung bringen möchtest?</w:t>
+      </w:r>
+      <w:r>
+        <w:rPr>
+          <w:rFonts w:eastAsia="Times New Roman" w:cs="Times New Roman"/>
+          <w:bCs/>
+          <w:color w:val="FF0000"/>
+          <w:lang w:eastAsia="de-DE"/>
+        </w:rPr>
+        <w:br/>
+        <w:t>(</w:t>
+      </w:r>
+      <w:r>
+        <w:rPr>
+          <w:rFonts w:eastAsia="Times New Roman" w:cs="Times New Roman"/>
+          <w:bCs/>
+          <w:strike/>
+          <w:lang w:eastAsia="de-DE"/>
+        </w:rPr>
+        <w:t>Frei aus dem Kopf heraus, wie schätzt du die Nachhaltigkeit der Produkte auf Amazon ein</w:t>
+      </w:r>
+      <w:r>
+        <w:rPr>
+          <w:rFonts w:eastAsia="Times New Roman" w:cs="Times New Roman"/>
+          <w:bCs/>
+          <w:color w:val="FF0000"/>
+          <w:lang w:eastAsia="de-DE"/>
+        </w:rPr>
+        <w:t>)</w:t>
+      </w:r>
+      <w:r>
+        <w:rPr>
+          <w:rFonts w:eastAsia="Times New Roman" w:cs="Times New Roman"/>
+          <w:bCs/>
+          <w:lang w:eastAsia="de-DE"/>
+        </w:rPr>
+        <w:t>?</w:t>
+      </w:r>
+    </w:p>
+    <w:p>
+      <w:pPr>
+        <w:pStyle w:val="Listenabsatz"/>
+        <w:numPr>
+          <w:ilvl w:val="0"/>
+          <w:numId w:val="4"/>
+        </w:numPr>
+        <w:rPr>
+          <w:rFonts w:eastAsia="Times New Roman" w:cs="Times New Roman"/>
+          <w:bCs/>
+          <w:lang w:eastAsia="de-DE"/>
+        </w:rPr>
+      </w:pPr>
+      <w:r>
+        <w:rPr>
+          <w:rFonts w:eastAsia="Times New Roman" w:cs="Times New Roman"/>
+          <w:bCs/>
+          <w:lang w:eastAsia="de-DE"/>
+        </w:rPr>
+        <w:t xml:space="preserve">Wie würdest du </w:t>
+      </w:r>
+      <w:r>
+        <w:rPr>
+          <w:rFonts w:eastAsia="Times New Roman" w:cs="Times New Roman"/>
+          <w:bCs/>
+          <w:color w:val="FF0000"/>
+          <w:lang w:eastAsia="de-DE"/>
+        </w:rPr>
+        <w:t xml:space="preserve">dir wünschen, dass Amazon </w:t>
+      </w:r>
+      <w:r>
+        <w:rPr>
+          <w:rFonts w:eastAsia="Times New Roman" w:cs="Times New Roman"/>
+          <w:bCs/>
+          <w:lang w:eastAsia="de-DE"/>
+        </w:rPr>
+        <w:t xml:space="preserve">die Nachhaltigkeit der Produkte </w:t>
+      </w:r>
+      <w:r>
+        <w:rPr>
+          <w:rFonts w:eastAsia="Times New Roman" w:cs="Times New Roman"/>
+          <w:bCs/>
+          <w:color w:val="FF0000"/>
+          <w:lang w:eastAsia="de-DE"/>
+        </w:rPr>
+        <w:t>dir</w:t>
+      </w:r>
+      <w:r>
+        <w:rPr>
+          <w:rFonts w:eastAsia="Times New Roman" w:cs="Times New Roman"/>
+          <w:bCs/>
+          <w:color w:val="FF0000"/>
+          <w:lang w:eastAsia="de-DE"/>
+        </w:rPr>
+        <w:t xml:space="preserve"> </w:t>
+      </w:r>
+      <w:r>
+        <w:rPr>
+          <w:rFonts w:eastAsia="Times New Roman" w:cs="Times New Roman"/>
+          <w:bCs/>
+          <w:lang w:eastAsia="de-DE"/>
+        </w:rPr>
+        <w:t>näherbringen</w:t>
+      </w:r>
+      <w:r>
+        <w:rPr>
+          <w:rFonts w:eastAsia="Times New Roman" w:cs="Times New Roman"/>
+          <w:bCs/>
+          <w:lang w:eastAsia="de-DE"/>
+        </w:rPr>
+        <w:t xml:space="preserve"> </w:t>
+      </w:r>
+      <w:r>
+        <w:rPr>
+          <w:rFonts w:eastAsia="Times New Roman" w:cs="Times New Roman"/>
+          <w:bCs/>
+          <w:color w:val="FF0000"/>
+          <w:lang w:eastAsia="de-DE"/>
+        </w:rPr>
+        <w:t>würde</w:t>
+      </w:r>
+      <w:r>
+        <w:rPr>
+          <w:rFonts w:eastAsia="Times New Roman" w:cs="Times New Roman"/>
+          <w:bCs/>
+          <w:lang w:eastAsia="de-DE"/>
+        </w:rPr>
+        <w:t>?</w:t>
+      </w:r>
+    </w:p>
+    <w:p>
+      <w:pPr>
+        <w:jc w:val="center"/>
+        <w:rPr>
+          <w:rFonts w:eastAsia="Times New Roman" w:cs="Times New Roman"/>
+          <w:b/>
+          <w:bCs/>
+          <w:lang w:eastAsia="de-DE"/>
+        </w:rPr>
+      </w:pPr>
+      <w:r>
+        <w:rPr>
+          <w:rFonts w:eastAsia="Times New Roman" w:cs="Times New Roman"/>
+          <w:bCs/>
+          <w:lang w:eastAsia="de-DE"/>
+        </w:rPr>
+        <w:br w:type="page"/>
+      </w:r>
+    </w:p>
+    <w:p>
+      <w:pPr>
+        <w:jc w:val="center"/>
+        <w:rPr>
+          <w:rFonts w:eastAsia="Times New Roman" w:cs="Times New Roman"/>
+          <w:b/>
+          <w:bCs/>
+          <w:lang w:eastAsia="de-DE"/>
+        </w:rPr>
+      </w:pPr>
+      <w:r>
+        <w:rPr>
+          <w:rFonts w:eastAsia="Times New Roman" w:cs="Times New Roman"/>
+          <w:b/>
+          <w:bCs/>
+          <w:lang w:eastAsia="de-DE"/>
+        </w:rPr>
+        <w:lastRenderedPageBreak/>
+        <w:t>Interview Leitfaden</w:t>
+      </w:r>
+      <w:r>
+        <w:rPr>
+          <w:rFonts w:eastAsia="Times New Roman" w:cs="Times New Roman"/>
+          <w:b/>
+          <w:bCs/>
+          <w:lang w:eastAsia="de-DE"/>
+        </w:rPr>
+        <w:t>:</w:t>
+      </w:r>
+    </w:p>
+    <w:p>
+      <w:pPr>
+        <w:jc w:val="center"/>
+        <w:rPr>
+          <w:rFonts w:eastAsia="Times New Roman" w:cs="Times New Roman"/>
+          <w:bCs/>
+          <w:lang w:eastAsia="de-DE"/>
+        </w:rPr>
+      </w:pPr>
+      <w:r>
+        <w:rPr>
+          <w:rFonts w:eastAsia="Times New Roman" w:cs="Times New Roman"/>
+          <w:bCs/>
+          <w:lang w:eastAsia="de-DE"/>
+        </w:rPr>
+        <w:t>Integration der</w:t>
+      </w:r>
+      <w:r>
+        <w:rPr>
+          <w:rFonts w:eastAsia="Times New Roman" w:cs="Times New Roman"/>
+          <w:bCs/>
+          <w:lang w:eastAsia="de-DE"/>
+        </w:rPr>
+        <w:t xml:space="preserve"> Nachhaltigkeit</w:t>
+      </w:r>
+      <w:r>
+        <w:rPr>
+          <w:rFonts w:eastAsia="Times New Roman" w:cs="Times New Roman"/>
+          <w:bCs/>
+          <w:lang w:eastAsia="de-DE"/>
+        </w:rPr>
+        <w:t xml:space="preserve"> in die Amazon App</w:t>
+      </w:r>
+    </w:p>
+    <w:p>
+      <w:pPr>
+        <w:jc w:val="center"/>
+        <w:rPr>
+          <w:rFonts w:eastAsia="Times New Roman" w:cs="Times New Roman"/>
+          <w:bCs/>
+          <w:lang w:eastAsia="de-DE"/>
+        </w:rPr>
+      </w:pPr>
+    </w:p>
+    <w:p>
+      <w:pPr>
+        <w:rPr>
+          <w:rFonts w:eastAsia="Times New Roman" w:cs="Times New Roman"/>
+          <w:bCs/>
+          <w:lang w:eastAsia="de-DE"/>
+        </w:rPr>
+      </w:pPr>
+      <w:r>
+        <w:rPr>
+          <w:rFonts w:eastAsia="Times New Roman" w:cs="Times New Roman"/>
+          <w:bCs/>
+          <w:lang w:eastAsia="de-DE"/>
+        </w:rPr>
+        <w:t>Dieser Bogen dient der Orientierung für den Interviewführer. Vorgesehen ist, dass die Antworten auf einem separatem Blatt Papier notiert werden. Anbei bitte die Einverständniserklärung ausfüllen.</w:t>
+      </w:r>
+    </w:p>
+    <w:p>
+      <w:pPr>
+        <w:rPr>
+          <w:rFonts w:eastAsia="Times New Roman" w:cs="Times New Roman"/>
+          <w:bCs/>
+          <w:lang w:eastAsia="de-DE"/>
+        </w:rPr>
+      </w:pPr>
+      <w:r>
+        <w:rPr>
+          <w:rFonts w:eastAsia="Times New Roman" w:cs="Times New Roman"/>
+          <w:b/>
+          <w:bCs/>
+          <w:lang w:eastAsia="de-DE"/>
+        </w:rPr>
+        <w:t>Ziel:</w:t>
+      </w:r>
+      <w:r>
+        <w:rPr>
+          <w:rFonts w:eastAsia="Times New Roman" w:cs="Times New Roman"/>
+          <w:b/>
+          <w:bCs/>
+          <w:lang w:eastAsia="de-DE"/>
+        </w:rPr>
+        <w:br/>
+      </w:r>
+      <w:r>
+        <w:rPr>
+          <w:rFonts w:eastAsia="Times New Roman" w:cs="Times New Roman"/>
+          <w:bCs/>
+          <w:lang w:eastAsia="de-DE"/>
+        </w:rPr>
+        <w:t xml:space="preserve">Durch gezielte Fragestellung im Interview soll der Wissensstand über Nachhaltigkeit der Produkte, die durch die Nutzung der Amazon App einhergeht </w:t>
+      </w:r>
+      <w:r>
+        <w:rPr>
+          <w:rFonts w:eastAsia="Times New Roman" w:cs="Times New Roman"/>
+          <w:bCs/>
+          <w:lang w:eastAsia="de-DE"/>
+        </w:rPr>
+        <w:t>genauer untersucht werden.</w:t>
+      </w:r>
+    </w:p>
+    <w:p>
+      <w:pPr>
+        <w:rPr>
+          <w:rFonts w:eastAsia="Times New Roman" w:cs="Times New Roman"/>
+          <w:bCs/>
+          <w:lang w:eastAsia="de-DE"/>
+        </w:rPr>
+      </w:pPr>
+    </w:p>
+    <w:p>
+      <w:pPr>
+        <w:rPr>
+          <w:rFonts w:eastAsia="Times New Roman" w:cs="Times New Roman"/>
+          <w:bCs/>
+          <w:i/>
+          <w:color w:val="A5A5A5" w:themeColor="accent3"/>
+          <w:lang w:eastAsia="de-DE"/>
+        </w:rPr>
+      </w:pPr>
+      <w:r>
+        <w:rPr>
+          <w:rFonts w:eastAsia="Times New Roman" w:cs="Times New Roman"/>
+          <w:bCs/>
+          <w:i/>
+          <w:color w:val="A5A5A5" w:themeColor="accent3"/>
+          <w:lang w:eastAsia="de-DE"/>
+        </w:rPr>
+        <w:t>&lt; Begrüßung</w:t>
+      </w:r>
+      <w:r>
+        <w:rPr>
+          <w:rFonts w:eastAsia="Times New Roman" w:cs="Times New Roman"/>
+          <w:bCs/>
+          <w:i/>
+          <w:color w:val="A5A5A5" w:themeColor="accent3"/>
+          <w:lang w:eastAsia="de-DE"/>
+        </w:rPr>
+        <w:t xml:space="preserve"> und kurze Einführung</w:t>
+      </w:r>
+      <w:r>
+        <w:rPr>
+          <w:rFonts w:eastAsia="Times New Roman" w:cs="Times New Roman"/>
+          <w:bCs/>
+          <w:i/>
+          <w:color w:val="A5A5A5" w:themeColor="accent3"/>
+          <w:lang w:eastAsia="de-DE"/>
+        </w:rPr>
+        <w:t xml:space="preserve"> &gt;</w:t>
+      </w:r>
+      <w:r>
+        <w:rPr>
+          <w:rFonts w:eastAsia="Times New Roman" w:cs="Times New Roman"/>
+          <w:bCs/>
+          <w:i/>
+          <w:color w:val="A5A5A5" w:themeColor="accent3"/>
+          <w:lang w:eastAsia="de-DE"/>
+        </w:rPr>
+        <w:t xml:space="preserve"> </w:t>
+      </w:r>
+    </w:p>
+    <w:p>
+      <w:pPr>
+        <w:rPr>
+          <w:rFonts w:eastAsia="Times New Roman" w:cs="Times New Roman"/>
+          <w:bCs/>
+          <w:lang w:eastAsia="de-DE"/>
+        </w:rPr>
+      </w:pPr>
+      <w:r>
+        <w:rPr>
+          <w:rFonts w:eastAsia="Times New Roman" w:cs="Times New Roman"/>
+          <w:b/>
+          <w:bCs/>
+          <w:u w:val="single"/>
+          <w:lang w:eastAsia="de-DE"/>
+        </w:rPr>
+        <w:t>Einverständniserklärung</w:t>
+      </w:r>
+      <w:r>
+        <w:rPr>
+          <w:rFonts w:eastAsia="Times New Roman" w:cs="Times New Roman"/>
+          <w:b/>
+          <w:bCs/>
+          <w:u w:val="single"/>
+          <w:lang w:eastAsia="de-DE"/>
+        </w:rPr>
+        <w:t>:</w:t>
+      </w:r>
+      <w:r>
+        <w:rPr>
+          <w:rFonts w:eastAsia="Times New Roman" w:cs="Times New Roman"/>
+          <w:bCs/>
+          <w:lang w:eastAsia="de-DE"/>
+        </w:rPr>
+        <w:t xml:space="preserve"> </w:t>
+      </w:r>
+    </w:p>
+    <w:p>
+      <w:pPr>
+        <w:rPr>
+          <w:rFonts w:eastAsia="Times New Roman" w:cs="Times New Roman"/>
+          <w:bCs/>
+          <w:lang w:eastAsia="de-DE"/>
+        </w:rPr>
+      </w:pPr>
+      <w:r>
+        <w:rPr>
+          <w:rFonts w:eastAsia="Times New Roman" w:cs="Times New Roman"/>
+          <w:bCs/>
+          <w:lang w:eastAsia="de-DE"/>
+        </w:rPr>
+        <w:t>Im Rahmen dieses Projektes</w:t>
+      </w:r>
+      <w:r>
+        <w:rPr>
+          <w:rFonts w:eastAsia="Times New Roman" w:cs="Times New Roman"/>
+          <w:bCs/>
+          <w:lang w:eastAsia="de-DE"/>
+        </w:rPr>
+        <w:t xml:space="preserve"> werden ein paar personenbezogene Daten benötigt. Welche Daten erfasst werden folgt unten. </w:t>
+      </w:r>
+      <w:r>
+        <w:rPr>
+          <w:rFonts w:eastAsia="Times New Roman" w:cs="Times New Roman"/>
+          <w:bCs/>
+          <w:lang w:eastAsia="de-DE"/>
+        </w:rPr>
+        <w:t>Die</w:t>
+      </w:r>
+      <w:r>
+        <w:rPr>
+          <w:rFonts w:eastAsia="Times New Roman" w:cs="Times New Roman"/>
+          <w:bCs/>
+          <w:lang w:eastAsia="de-DE"/>
+        </w:rPr>
+        <w:t xml:space="preserve"> Daten werden vertraulich behandelt</w:t>
+      </w:r>
+      <w:r>
+        <w:rPr>
+          <w:rFonts w:eastAsia="Times New Roman" w:cs="Times New Roman"/>
+          <w:bCs/>
+          <w:lang w:eastAsia="de-DE"/>
+        </w:rPr>
+        <w:t xml:space="preserve">, </w:t>
+      </w:r>
+      <w:r>
+        <w:rPr>
+          <w:rFonts w:eastAsia="Times New Roman" w:cs="Times New Roman"/>
+          <w:bCs/>
+          <w:lang w:eastAsia="de-DE"/>
+        </w:rPr>
+        <w:t>nur bis zur Fertigstellung der Auswertung für Personas gespeichert</w:t>
+      </w:r>
+      <w:r>
+        <w:rPr>
+          <w:rFonts w:eastAsia="Times New Roman" w:cs="Times New Roman"/>
+          <w:bCs/>
+          <w:lang w:eastAsia="de-DE"/>
+        </w:rPr>
+        <w:t xml:space="preserve"> und sind unzureichend, um</w:t>
+      </w:r>
+      <w:r>
+        <w:rPr>
+          <w:rFonts w:eastAsia="Times New Roman" w:cs="Times New Roman"/>
+          <w:bCs/>
+          <w:lang w:eastAsia="de-DE"/>
+        </w:rPr>
+        <w:t xml:space="preserve"> auf </w:t>
+      </w:r>
+      <w:r>
+        <w:rPr>
+          <w:rFonts w:eastAsia="Times New Roman" w:cs="Times New Roman"/>
+          <w:bCs/>
+          <w:lang w:eastAsia="de-DE"/>
+        </w:rPr>
+        <w:t>die Identität des</w:t>
+      </w:r>
+      <w:r>
+        <w:rPr>
+          <w:rFonts w:eastAsia="Times New Roman" w:cs="Times New Roman"/>
+          <w:bCs/>
+          <w:lang w:eastAsia="de-DE"/>
+        </w:rPr>
+        <w:t xml:space="preserve"> Befragten zurückzuführen</w:t>
+      </w:r>
+      <w:r>
+        <w:rPr>
+          <w:rFonts w:eastAsia="Times New Roman" w:cs="Times New Roman"/>
+          <w:bCs/>
+          <w:lang w:eastAsia="de-DE"/>
+        </w:rPr>
+        <w:t>. Sollten</w:t>
+      </w:r>
+      <w:r>
+        <w:rPr>
+          <w:rFonts w:eastAsia="Times New Roman" w:cs="Times New Roman"/>
+          <w:bCs/>
+          <w:lang w:eastAsia="de-DE"/>
+        </w:rPr>
+        <w:t xml:space="preserve"> der zu interviewende den </w:t>
+      </w:r>
+      <w:r>
+        <w:rPr>
+          <w:rFonts w:eastAsia="Times New Roman" w:cs="Times New Roman"/>
+          <w:bCs/>
+          <w:lang w:eastAsia="de-DE"/>
+        </w:rPr>
+        <w:t xml:space="preserve">oben genannten </w:t>
+      </w:r>
+      <w:r>
+        <w:rPr>
+          <w:rFonts w:eastAsia="Times New Roman" w:cs="Times New Roman"/>
+          <w:bCs/>
+          <w:lang w:eastAsia="de-DE"/>
+        </w:rPr>
+        <w:t>Bedingungen nicht zustimmen darf kein Interview stattfinden.</w:t>
+      </w:r>
+    </w:p>
+    <w:p>
+      <w:pPr>
+        <w:ind w:left="708"/>
+        <w:rPr>
+          <w:rFonts w:eastAsia="Times New Roman" w:cs="Times New Roman"/>
+          <w:bCs/>
+          <w:lang w:eastAsia="de-DE"/>
+        </w:rPr>
+      </w:pPr>
+      <w:r>
+        <w:rPr>
+          <w:rFonts w:eastAsia="Times New Roman" w:cs="Times New Roman"/>
+          <w:bCs/>
+          <w:lang w:eastAsia="de-DE"/>
+        </w:rPr>
+        <w:t>Zu erhebende Daten:</w:t>
+      </w:r>
+      <w:r>
+        <w:rPr>
+          <w:rFonts w:eastAsia="Times New Roman" w:cs="Times New Roman"/>
+          <w:bCs/>
+          <w:lang w:eastAsia="de-DE"/>
+        </w:rPr>
+        <w:br/>
+        <w:t>Alter;</w:t>
+      </w:r>
+      <w:r>
+        <w:rPr>
+          <w:rFonts w:eastAsia="Times New Roman" w:cs="Times New Roman"/>
+          <w:bCs/>
+          <w:lang w:eastAsia="de-DE"/>
+        </w:rPr>
+        <w:br/>
+        <w:t>Geschlecht;</w:t>
+      </w:r>
+      <w:r>
+        <w:rPr>
+          <w:rFonts w:eastAsia="Times New Roman" w:cs="Times New Roman"/>
+          <w:bCs/>
+          <w:lang w:eastAsia="de-DE"/>
+        </w:rPr>
+        <w:br/>
+        <w:t>Tätigkeit:</w:t>
+      </w:r>
+      <w:r>
+        <w:rPr>
+          <w:rFonts w:eastAsia="Times New Roman" w:cs="Times New Roman"/>
+          <w:bCs/>
+          <w:lang w:eastAsia="de-DE"/>
+        </w:rPr>
+        <w:br/>
+        <w:t>Familienstand;</w:t>
+      </w:r>
+      <w:r>
+        <w:rPr>
+          <w:rFonts w:eastAsia="Times New Roman" w:cs="Times New Roman"/>
+          <w:bCs/>
+          <w:lang w:eastAsia="de-DE"/>
+        </w:rPr>
+        <w:br/>
+        <w:t>Stadt.</w:t>
+      </w:r>
+    </w:p>
+    <w:p>
+      <w:pPr>
+        <w:rPr>
+          <w:rFonts w:eastAsia="Times New Roman" w:cs="Times New Roman"/>
+          <w:bCs/>
+          <w:lang w:eastAsia="de-DE"/>
+        </w:rPr>
+      </w:pPr>
+      <w:r>
+        <w:rPr>
+          <w:rFonts w:eastAsia="Times New Roman" w:cs="Times New Roman"/>
+          <w:bCs/>
+          <w:lang w:eastAsia="de-DE"/>
+        </w:rPr>
+        <w:t>Ich bin einverstanden, dass meine Daten zu den oben aufgeführten Bedingungen genutzt werden:</w:t>
+      </w:r>
+    </w:p>
+    <w:p>
+      <w:pPr>
+        <w:rPr>
+          <w:rFonts w:eastAsia="Times New Roman" w:cs="Times New Roman"/>
+          <w:bCs/>
+          <w:lang w:eastAsia="de-DE"/>
+        </w:rPr>
+      </w:pPr>
+    </w:p>
+    <w:p>
+      <w:pPr>
+        <w:rPr>
+          <w:rFonts w:eastAsia="Times New Roman" w:cs="Times New Roman"/>
+          <w:bCs/>
+          <w:lang w:eastAsia="de-DE"/>
+        </w:rPr>
+      </w:pPr>
+      <w:r>
+        <w:rPr>
+          <w:rFonts w:eastAsia="Times New Roman" w:cs="Times New Roman"/>
+          <w:bCs/>
+          <w:lang w:eastAsia="de-DE"/>
+        </w:rPr>
+        <w:t>Unterschrift/Datum: _______________________________________________________________</w:t>
+      </w:r>
+    </w:p>
+    <w:p>
+      <w:pPr>
+        <w:rPr>
+          <w:rFonts w:eastAsia="Times New Roman" w:cs="Times New Roman"/>
+          <w:bCs/>
+          <w:lang w:eastAsia="de-DE"/>
+        </w:rPr>
+      </w:pPr>
+    </w:p>
+    <w:p>
+      <w:pPr>
+        <w:rPr>
+          <w:rFonts w:eastAsia="Times New Roman" w:cs="Times New Roman"/>
+          <w:bCs/>
+          <w:lang w:eastAsia="de-DE"/>
+        </w:rPr>
+      </w:pPr>
+    </w:p>
+    <w:p>
+      <w:pPr>
+        <w:rPr>
+          <w:rFonts w:eastAsia="Times New Roman" w:cs="Times New Roman"/>
+          <w:bCs/>
+          <w:lang w:eastAsia="de-DE"/>
+        </w:rPr>
+      </w:pPr>
+      <w:r>
+        <w:rPr>
+          <w:rFonts w:eastAsia="Times New Roman" w:cs="Times New Roman"/>
+          <w:bCs/>
+          <w:i/>
+          <w:color w:val="A5A5A5" w:themeColor="accent3"/>
+          <w:lang w:eastAsia="de-DE"/>
+        </w:rPr>
+        <w:t>&lt; Vorbereitung des Moderators und des Assistenten auf die Befragung &gt;</w:t>
+      </w:r>
+    </w:p>
+    <w:p>
+      <w:pPr>
+        <w:rPr>
+          <w:rFonts w:eastAsia="Times New Roman" w:cs="Times New Roman"/>
+          <w:bCs/>
+          <w:lang w:eastAsia="de-DE"/>
+        </w:rPr>
+      </w:pPr>
+      <w:r>
+        <w:rPr>
+          <w:rFonts w:eastAsia="Times New Roman" w:cs="Times New Roman"/>
+          <w:bCs/>
+          <w:lang w:eastAsia="de-DE"/>
+        </w:rPr>
+        <w:t>Alter: ____;</w:t>
+      </w:r>
+    </w:p>
+    <w:p>
+      <w:pPr>
+        <w:rPr>
+          <w:rFonts w:eastAsia="Times New Roman" w:cstheme="minorHAnsi"/>
+          <w:bCs/>
+          <w:lang w:eastAsia="de-DE"/>
+        </w:rPr>
+      </w:pPr>
+      <w:r>
+        <w:rPr>
+          <w:rFonts w:eastAsia="Times New Roman" w:cs="Times New Roman"/>
+          <w:bCs/>
+          <w:lang w:eastAsia="de-DE"/>
+        </w:rPr>
+        <w:t>Geschlecht:</w:t>
+      </w:r>
+      <w:r>
+        <w:rPr>
+          <w:rFonts w:eastAsia="Times New Roman" w:cs="Times New Roman"/>
+          <w:bCs/>
+          <w:lang w:eastAsia="de-DE"/>
+        </w:rPr>
+        <w:tab/>
+      </w:r>
+      <w:r>
+        <w:rPr>
+          <w:rFonts w:eastAsia="Times New Roman" w:cstheme="minorHAnsi"/>
+          <w:bCs/>
+          <w:lang w:eastAsia="de-DE"/>
+        </w:rPr>
+        <w:t>□</w:t>
+      </w:r>
+      <w:r>
+        <w:rPr>
+          <w:rFonts w:eastAsia="Times New Roman" w:cs="Times New Roman"/>
+          <w:bCs/>
+          <w:lang w:eastAsia="de-DE"/>
+        </w:rPr>
+        <w:t xml:space="preserve"> Männlich</w:t>
+      </w:r>
+      <w:r>
+        <w:rPr>
+          <w:rFonts w:eastAsia="Times New Roman" w:cs="Times New Roman"/>
+          <w:bCs/>
+          <w:lang w:eastAsia="de-DE"/>
+        </w:rPr>
+        <w:tab/>
+      </w:r>
+      <w:r>
+        <w:rPr>
+          <w:rFonts w:eastAsia="Times New Roman" w:cstheme="minorHAnsi"/>
+          <w:bCs/>
+          <w:lang w:eastAsia="de-DE"/>
+        </w:rPr>
+        <w:t>□ Weiblich</w:t>
+      </w:r>
+      <w:r>
+        <w:rPr>
+          <w:rFonts w:eastAsia="Times New Roman" w:cstheme="minorHAnsi"/>
+          <w:bCs/>
+          <w:lang w:eastAsia="de-DE"/>
+        </w:rPr>
+        <w:tab/>
+        <w:t>□ Divers;</w:t>
+      </w:r>
+    </w:p>
+    <w:p>
+      <w:pPr>
+        <w:rPr>
+          <w:rFonts w:eastAsia="Times New Roman" w:cstheme="minorHAnsi"/>
+          <w:bCs/>
+          <w:lang w:eastAsia="de-DE"/>
+        </w:rPr>
+      </w:pPr>
+      <w:r>
+        <w:rPr>
+          <w:rFonts w:eastAsia="Times New Roman" w:cstheme="minorHAnsi"/>
+          <w:bCs/>
+          <w:lang w:eastAsia="de-DE"/>
+        </w:rPr>
+        <w:t>Tätigkeit: ___________________________________________________;</w:t>
+      </w:r>
+    </w:p>
+    <w:p>
+      <w:pPr>
+        <w:rPr>
+          <w:rFonts w:eastAsia="Times New Roman" w:cstheme="minorHAnsi"/>
+          <w:bCs/>
+          <w:lang w:eastAsia="de-DE"/>
+        </w:rPr>
+      </w:pPr>
+      <w:r>
+        <w:rPr>
+          <w:rFonts w:eastAsia="Times New Roman" w:cstheme="minorHAnsi"/>
+          <w:bCs/>
+          <w:lang w:eastAsia="de-DE"/>
+        </w:rPr>
+        <w:t>Familienstand: ___________, mit __ Kindern;</w:t>
+      </w:r>
+    </w:p>
+    <w:p>
+      <w:pPr>
+        <w:rPr>
+          <w:rFonts w:eastAsia="Times New Roman" w:cstheme="minorHAnsi"/>
+          <w:bCs/>
+          <w:lang w:eastAsia="de-DE"/>
+        </w:rPr>
+      </w:pPr>
+      <w:r>
+        <w:rPr>
+          <w:rFonts w:eastAsia="Times New Roman" w:cstheme="minorHAnsi"/>
+          <w:bCs/>
+          <w:lang w:eastAsia="de-DE"/>
+        </w:rPr>
+        <w:t>Stadt: ______________________.</w:t>
+      </w:r>
+    </w:p>
+    <w:p>
+      <w:pPr>
+        <w:rPr>
+          <w:rFonts w:eastAsia="Times New Roman" w:cstheme="minorHAnsi"/>
+          <w:bCs/>
+          <w:i/>
+          <w:color w:val="A5A5A5" w:themeColor="accent3"/>
+          <w:lang w:eastAsia="de-DE"/>
+        </w:rPr>
+      </w:pPr>
+    </w:p>
+    <w:p>
+      <w:pPr>
+        <w:rPr>
+          <w:rFonts w:eastAsia="Times New Roman" w:cstheme="minorHAnsi"/>
+          <w:bCs/>
+          <w:i/>
+          <w:color w:val="A5A5A5" w:themeColor="accent3"/>
+          <w:lang w:eastAsia="de-DE"/>
+        </w:rPr>
+      </w:pPr>
+      <w:r>
+        <w:rPr>
+          <w:rFonts w:eastAsia="Times New Roman" w:cstheme="minorHAnsi"/>
+          <w:bCs/>
+          <w:i/>
+          <w:color w:val="A5A5A5" w:themeColor="accent3"/>
+          <w:lang w:eastAsia="de-DE"/>
+        </w:rPr>
+        <w:t>&lt; Beginn mit dem Interview &gt;</w:t>
+      </w:r>
       <w:bookmarkStart w:id="0" w:name="_GoBack"/>
       <w:bookmarkEnd w:id="0"/>
+    </w:p>
+    <w:p>
+      <w:pPr>
+        <w:rPr>
+          <w:rFonts w:eastAsia="Times New Roman" w:cs="Times New Roman"/>
+          <w:bCs/>
+          <w:lang w:eastAsia="de-DE"/>
+        </w:rPr>
+      </w:pPr>
+      <w:r>
+        <w:rPr>
+          <w:rFonts w:eastAsia="Times New Roman" w:cs="Times New Roman"/>
+          <w:bCs/>
+          <w:lang w:eastAsia="de-DE"/>
+        </w:rPr>
+        <w:br w:type="page"/>
+      </w:r>
+    </w:p>
+    <w:p>
+      <w:pPr>
+        <w:jc w:val="center"/>
+        <w:rPr>
+          <w:rFonts w:eastAsia="Times New Roman" w:cs="Times New Roman"/>
+          <w:bCs/>
+          <w:lang w:eastAsia="de-DE"/>
+        </w:rPr>
+      </w:pPr>
+      <w:r>
+        <w:rPr>
+          <w:rFonts w:eastAsia="Times New Roman" w:cs="Times New Roman"/>
+          <w:bCs/>
+          <w:lang w:eastAsia="de-DE"/>
+        </w:rPr>
+        <w:lastRenderedPageBreak/>
+        <w:t>Interview</w:t>
+      </w:r>
+    </w:p>
+    <w:p>
+      <w:pPr>
+        <w:rPr>
+          <w:rFonts w:eastAsia="Times New Roman" w:cs="Times New Roman"/>
+          <w:bCs/>
+          <w:lang w:eastAsia="de-DE"/>
+        </w:rPr>
+      </w:pPr>
+    </w:p>
+    <w:p>
+      <w:pPr>
+        <w:pStyle w:val="Listenabsatz"/>
+        <w:numPr>
+          <w:ilvl w:val="0"/>
+          <w:numId w:val="6"/>
+        </w:numPr>
+        <w:rPr>
+          <w:rFonts w:eastAsia="Times New Roman" w:cs="Times New Roman"/>
+          <w:bCs/>
+          <w:lang w:eastAsia="de-DE"/>
+        </w:rPr>
+      </w:pPr>
+      <w:r>
+        <w:rPr>
+          <w:rFonts w:eastAsia="Times New Roman" w:cs="Times New Roman"/>
+          <w:bCs/>
+          <w:lang w:eastAsia="de-DE"/>
+        </w:rPr>
+        <w:t>Was ist für dich Nachhaltigkeit?</w:t>
+      </w:r>
+    </w:p>
+    <w:p>
+      <w:pPr>
+        <w:rPr>
+          <w:rFonts w:eastAsia="Times New Roman" w:cs="Times New Roman"/>
+          <w:bCs/>
+          <w:lang w:eastAsia="de-DE"/>
+        </w:rPr>
+      </w:pPr>
+      <w:r>
+        <w:rPr>
+          <w:rFonts w:eastAsia="Times New Roman" w:cs="Times New Roman"/>
+          <w:bCs/>
+          <w:lang w:eastAsia="de-DE"/>
+        </w:rPr>
+        <w:t>__________________________________________________________________________________</w:t>
+      </w:r>
+    </w:p>
+    <w:p>
+      <w:pPr>
+        <w:pStyle w:val="Listenabsatz"/>
+        <w:numPr>
+          <w:ilvl w:val="0"/>
+          <w:numId w:val="6"/>
+        </w:numPr>
+        <w:rPr>
+          <w:rFonts w:eastAsia="Times New Roman" w:cs="Times New Roman"/>
+          <w:bCs/>
+          <w:lang w:eastAsia="de-DE"/>
+        </w:rPr>
+      </w:pPr>
+      <w:r>
+        <w:rPr>
+          <w:rFonts w:ascii="Calibri" w:eastAsia="Times New Roman" w:hAnsi="Calibri" w:cs="Calibri"/>
+          <w:lang w:eastAsia="de-DE"/>
+        </w:rPr>
+        <w:t>Welche Rolle spielt Nachhaltigkeit beim online-shoppen?</w:t>
+      </w:r>
+    </w:p>
+    <w:p>
+      <w:pPr>
+        <w:rPr>
+          <w:rFonts w:eastAsia="Times New Roman" w:cs="Times New Roman"/>
+          <w:bCs/>
+          <w:lang w:eastAsia="de-DE"/>
+        </w:rPr>
+      </w:pPr>
+      <w:r>
+        <w:rPr>
+          <w:rFonts w:eastAsia="Times New Roman" w:cs="Times New Roman"/>
+          <w:bCs/>
+          <w:lang w:eastAsia="de-DE"/>
+        </w:rPr>
+        <w:t>__________________________________________________________________________________</w:t>
+      </w:r>
+    </w:p>
+    <w:p>
+      <w:pPr>
+        <w:pStyle w:val="Listenabsatz"/>
+        <w:numPr>
+          <w:ilvl w:val="0"/>
+          <w:numId w:val="6"/>
+        </w:numPr>
+        <w:rPr>
+          <w:rFonts w:eastAsia="Times New Roman" w:cs="Times New Roman"/>
+          <w:bCs/>
+          <w:lang w:eastAsia="de-DE"/>
+        </w:rPr>
+      </w:pPr>
+      <w:r>
+        <w:rPr>
+          <w:rFonts w:ascii="Calibri" w:eastAsia="Times New Roman" w:hAnsi="Calibri" w:cs="Calibri"/>
+          <w:lang w:eastAsia="de-DE"/>
+        </w:rPr>
+        <w:t>Wie setzt du Nachhaltigkeit beim Bestellen um?</w:t>
+      </w:r>
+    </w:p>
+    <w:p>
+      <w:pPr>
+        <w:rPr>
+          <w:rFonts w:eastAsia="Times New Roman" w:cs="Times New Roman"/>
+          <w:bCs/>
+          <w:lang w:eastAsia="de-DE"/>
+        </w:rPr>
+      </w:pPr>
+      <w:r>
+        <w:rPr>
+          <w:rFonts w:eastAsia="Times New Roman" w:cs="Times New Roman"/>
+          <w:bCs/>
+          <w:lang w:eastAsia="de-DE"/>
+        </w:rPr>
+        <w:t>__________________________________________________________________________________</w:t>
+      </w:r>
+    </w:p>
+    <w:p>
+      <w:pPr>
+        <w:pStyle w:val="Listenabsatz"/>
+        <w:numPr>
+          <w:ilvl w:val="0"/>
+          <w:numId w:val="6"/>
+        </w:numPr>
+        <w:rPr>
+          <w:rFonts w:eastAsia="Times New Roman" w:cs="Times New Roman"/>
+          <w:bCs/>
+          <w:lang w:eastAsia="de-DE"/>
+        </w:rPr>
+      </w:pPr>
+      <w:r>
+        <w:rPr>
+          <w:rFonts w:ascii="Calibri" w:eastAsia="Times New Roman" w:hAnsi="Calibri" w:cs="Calibri"/>
+          <w:lang w:eastAsia="de-DE"/>
+        </w:rPr>
+        <w:t xml:space="preserve">Wie kannst du die Rolle der Nachhaltigkeit </w:t>
+      </w:r>
+      <w:r>
+        <w:rPr>
+          <w:rFonts w:ascii="Calibri" w:eastAsia="Times New Roman" w:hAnsi="Calibri" w:cs="Calibri"/>
+          <w:lang w:eastAsia="de-DE"/>
+        </w:rPr>
+        <w:t>für dich</w:t>
+      </w:r>
+      <w:r>
+        <w:rPr>
+          <w:rFonts w:ascii="Calibri" w:eastAsia="Times New Roman" w:hAnsi="Calibri" w:cs="Calibri"/>
+          <w:lang w:eastAsia="de-DE"/>
+        </w:rPr>
+        <w:t xml:space="preserve"> einbringen/verbessern?</w:t>
+      </w:r>
+    </w:p>
+    <w:p>
+      <w:pPr>
+        <w:rPr>
+          <w:rFonts w:eastAsia="Times New Roman" w:cs="Times New Roman"/>
+          <w:bCs/>
+          <w:lang w:eastAsia="de-DE"/>
+        </w:rPr>
+      </w:pPr>
+      <w:r>
+        <w:rPr>
+          <w:rFonts w:eastAsia="Times New Roman" w:cs="Times New Roman"/>
+          <w:bCs/>
+          <w:lang w:eastAsia="de-DE"/>
+        </w:rPr>
+        <w:t>__________________________________________________________________________________</w:t>
+      </w:r>
+    </w:p>
+    <w:p>
+      <w:pPr>
+        <w:pStyle w:val="Listenabsatz"/>
+        <w:numPr>
+          <w:ilvl w:val="0"/>
+          <w:numId w:val="6"/>
+        </w:numPr>
+        <w:rPr>
+          <w:rFonts w:eastAsia="Times New Roman" w:cs="Times New Roman"/>
+          <w:bCs/>
+          <w:lang w:eastAsia="de-DE"/>
+        </w:rPr>
+      </w:pPr>
+      <w:r>
+        <w:rPr>
+          <w:rFonts w:eastAsia="Times New Roman" w:cs="Times New Roman"/>
+          <w:bCs/>
+          <w:lang w:eastAsia="de-DE"/>
+        </w:rPr>
+        <w:t>Welche Produkte kaufst du bevor</w:t>
+      </w:r>
+      <w:r>
+        <w:rPr>
+          <w:rFonts w:eastAsia="Times New Roman" w:cs="Times New Roman"/>
+          <w:bCs/>
+          <w:lang w:eastAsia="de-DE"/>
+        </w:rPr>
+        <w:t>zugt online und welche im Laden?</w:t>
+      </w:r>
+    </w:p>
+    <w:p>
+      <w:pPr>
+        <w:rPr>
+          <w:rFonts w:eastAsia="Times New Roman" w:cs="Times New Roman"/>
+          <w:bCs/>
+          <w:lang w:eastAsia="de-DE"/>
+        </w:rPr>
+      </w:pPr>
+      <w:r>
+        <w:rPr>
+          <w:rFonts w:eastAsia="Times New Roman" w:cs="Times New Roman"/>
+          <w:bCs/>
+          <w:lang w:eastAsia="de-DE"/>
+        </w:rPr>
+        <w:t>__________________________________________________________________________________</w:t>
+      </w:r>
+    </w:p>
+    <w:p>
+      <w:pPr>
+        <w:pStyle w:val="Listenabsatz"/>
+        <w:numPr>
+          <w:ilvl w:val="0"/>
+          <w:numId w:val="6"/>
+        </w:numPr>
+        <w:rPr>
+          <w:rFonts w:eastAsia="Times New Roman" w:cs="Times New Roman"/>
+          <w:bCs/>
+          <w:lang w:eastAsia="de-DE"/>
+        </w:rPr>
+      </w:pPr>
+      <w:r>
+        <w:rPr>
+          <w:rFonts w:ascii="Calibri" w:eastAsia="Times New Roman" w:hAnsi="Calibri" w:cs="Calibri"/>
+          <w:lang w:eastAsia="de-DE"/>
+        </w:rPr>
+        <w:t>Warum kaufst du die genannten Produkte online?</w:t>
+      </w:r>
+    </w:p>
+    <w:p>
+      <w:pPr>
+        <w:rPr>
+          <w:rFonts w:eastAsia="Times New Roman" w:cs="Times New Roman"/>
+          <w:bCs/>
+          <w:lang w:eastAsia="de-DE"/>
+        </w:rPr>
+      </w:pPr>
+      <w:r>
+        <w:rPr>
+          <w:rFonts w:eastAsia="Times New Roman" w:cs="Times New Roman"/>
+          <w:bCs/>
+          <w:lang w:eastAsia="de-DE"/>
+        </w:rPr>
+        <w:t>__________________________________________________________________________________</w:t>
+      </w:r>
+    </w:p>
+    <w:p>
+      <w:pPr>
+        <w:pStyle w:val="Listenabsatz"/>
+        <w:numPr>
+          <w:ilvl w:val="0"/>
+          <w:numId w:val="6"/>
+        </w:numPr>
+        <w:rPr>
+          <w:rFonts w:eastAsia="Times New Roman" w:cs="Times New Roman"/>
+          <w:bCs/>
+          <w:lang w:eastAsia="de-DE"/>
+        </w:rPr>
+      </w:pPr>
+      <w:r>
+        <w:rPr>
+          <w:rFonts w:ascii="Calibri" w:eastAsia="Times New Roman" w:hAnsi="Calibri" w:cs="Calibri"/>
+          <w:lang w:eastAsia="de-DE"/>
+        </w:rPr>
+        <w:t>Wobei hast du bei der Auswahl der Produkte am meisten Wert gelegt und warum?</w:t>
+      </w:r>
+      <w:r>
+        <w:rPr>
+          <w:rFonts w:ascii="Calibri" w:eastAsia="Times New Roman" w:hAnsi="Calibri" w:cs="Calibri"/>
+          <w:lang w:eastAsia="de-DE"/>
+        </w:rPr>
+        <w:br/>
+        <w:t>(Hier bitte auf die in 6 genannten Produkte eingehen)</w:t>
+      </w:r>
+    </w:p>
+    <w:p>
+      <w:pPr>
+        <w:rPr>
+          <w:rFonts w:eastAsia="Times New Roman" w:cs="Times New Roman"/>
+          <w:bCs/>
+          <w:color w:val="A5A5A5" w:themeColor="accent3"/>
+          <w:lang w:eastAsia="de-DE"/>
+        </w:rPr>
+      </w:pPr>
+      <w:r>
+        <w:rPr>
+          <w:rFonts w:ascii="Calibri" w:eastAsia="Times New Roman" w:hAnsi="Calibri" w:cs="Calibri"/>
+          <w:lang w:eastAsia="de-DE"/>
+        </w:rPr>
+        <w:t>__________________________________________________________________________________</w:t>
+      </w:r>
+      <w:r>
+        <w:rPr>
+          <w:rFonts w:ascii="Calibri" w:eastAsia="Times New Roman" w:hAnsi="Calibri" w:cs="Calibri"/>
+          <w:lang w:eastAsia="de-DE"/>
+        </w:rPr>
+        <w:br/>
+      </w:r>
+      <w:r>
+        <w:rPr>
+          <w:rFonts w:ascii="Calibri" w:eastAsia="Times New Roman" w:hAnsi="Calibri" w:cs="Calibri"/>
+          <w:color w:val="A5A5A5" w:themeColor="accent3"/>
+          <w:lang w:eastAsia="de-DE"/>
+        </w:rPr>
+        <w:t>_____</w:t>
+      </w:r>
+      <w:r>
+        <w:rPr>
+          <w:rFonts w:ascii="Calibri" w:eastAsia="Times New Roman" w:hAnsi="Calibri" w:cs="Calibri"/>
+          <w:color w:val="A5A5A5" w:themeColor="accent3"/>
+          <w:lang w:eastAsia="de-DE"/>
+        </w:rPr>
+        <w:t>_____________</w:t>
+      </w:r>
+      <w:r>
+        <w:rPr>
+          <w:rFonts w:ascii="Calibri" w:eastAsia="Times New Roman" w:hAnsi="Calibri" w:cs="Calibri"/>
+          <w:color w:val="A5A5A5" w:themeColor="accent3"/>
+          <w:lang w:eastAsia="de-DE"/>
+        </w:rPr>
+        <w:t>____________________Amazon_____________________________________</w:t>
+      </w:r>
+    </w:p>
+    <w:p>
+      <w:pPr>
+        <w:pStyle w:val="Listenabsatz"/>
+        <w:numPr>
+          <w:ilvl w:val="0"/>
+          <w:numId w:val="6"/>
+        </w:numPr>
+        <w:rPr>
+          <w:rFonts w:eastAsia="Times New Roman" w:cs="Times New Roman"/>
+          <w:bCs/>
+          <w:lang w:eastAsia="de-DE"/>
+        </w:rPr>
+      </w:pPr>
+      <w:r>
+        <w:rPr>
+          <w:rFonts w:eastAsia="Times New Roman" w:cs="Times New Roman"/>
+          <w:bCs/>
+          <w:lang w:eastAsia="de-DE"/>
+        </w:rPr>
+        <w:t>Was war das letzte dass du bei Amazon bestellt hast?</w:t>
+      </w:r>
+    </w:p>
+    <w:p>
+      <w:pPr>
+        <w:rPr>
+          <w:rFonts w:eastAsia="Times New Roman" w:cs="Times New Roman"/>
+          <w:bCs/>
+          <w:lang w:eastAsia="de-DE"/>
+        </w:rPr>
+      </w:pPr>
+      <w:r>
+        <w:rPr>
+          <w:rFonts w:eastAsia="Times New Roman" w:cs="Times New Roman"/>
+          <w:bCs/>
+          <w:lang w:eastAsia="de-DE"/>
+        </w:rPr>
+        <w:t>__________________________________________________________________________________</w:t>
+      </w:r>
+    </w:p>
+    <w:p>
+      <w:pPr>
+        <w:pStyle w:val="Listenabsatz"/>
+        <w:numPr>
+          <w:ilvl w:val="0"/>
+          <w:numId w:val="6"/>
+        </w:numPr>
+        <w:rPr>
+          <w:rFonts w:eastAsia="Times New Roman" w:cs="Times New Roman"/>
+          <w:bCs/>
+          <w:lang w:eastAsia="de-DE"/>
+        </w:rPr>
+      </w:pPr>
+      <w:r>
+        <w:rPr>
+          <w:rFonts w:eastAsia="Times New Roman" w:cs="Times New Roman"/>
+          <w:bCs/>
+          <w:lang w:eastAsia="de-DE"/>
+        </w:rPr>
+        <w:t>Erzähle bitte, was waren deine Gefühle/Emotionen vor, während und nach dem Bestellen?</w:t>
+      </w:r>
+    </w:p>
+    <w:p>
+      <w:pPr>
+        <w:rPr>
+          <w:rFonts w:eastAsia="Times New Roman" w:cs="Times New Roman"/>
+          <w:bCs/>
+          <w:lang w:eastAsia="de-DE"/>
+        </w:rPr>
+      </w:pPr>
+      <w:r>
+        <w:rPr>
+          <w:rFonts w:eastAsia="Times New Roman" w:cs="Times New Roman"/>
+          <w:bCs/>
+          <w:lang w:eastAsia="de-DE"/>
+        </w:rPr>
+        <w:t>__________________________________________________________________________________</w:t>
+      </w:r>
+    </w:p>
+    <w:p>
+      <w:pPr>
+        <w:pStyle w:val="Listenabsatz"/>
+        <w:numPr>
+          <w:ilvl w:val="0"/>
+          <w:numId w:val="6"/>
+        </w:numPr>
+        <w:rPr>
+          <w:rFonts w:eastAsia="Times New Roman" w:cs="Times New Roman"/>
+          <w:bCs/>
+          <w:lang w:eastAsia="de-DE"/>
+        </w:rPr>
+      </w:pPr>
+      <w:r>
+        <w:rPr>
+          <w:rFonts w:eastAsia="Times New Roman" w:cs="Times New Roman"/>
+          <w:bCs/>
+          <w:lang w:eastAsia="de-DE"/>
+        </w:rPr>
+        <w:t>Was fiel dir bisher am besten in der Amazon App auf?</w:t>
+      </w:r>
+    </w:p>
+    <w:p>
+      <w:pPr>
+        <w:rPr>
+          <w:rFonts w:eastAsia="Times New Roman" w:cs="Times New Roman"/>
+          <w:bCs/>
+          <w:lang w:eastAsia="de-DE"/>
+        </w:rPr>
+      </w:pPr>
+      <w:r>
+        <w:rPr>
+          <w:rFonts w:eastAsia="Times New Roman" w:cs="Times New Roman"/>
+          <w:bCs/>
+          <w:lang w:eastAsia="de-DE"/>
+        </w:rPr>
+        <w:t>__________________________________________________________________________________</w:t>
+      </w:r>
+    </w:p>
+    <w:p>
+      <w:pPr>
+        <w:pStyle w:val="Listenabsatz"/>
+        <w:numPr>
+          <w:ilvl w:val="0"/>
+          <w:numId w:val="6"/>
+        </w:numPr>
+        <w:rPr>
+          <w:rFonts w:eastAsia="Times New Roman" w:cs="Times New Roman"/>
+          <w:bCs/>
+          <w:lang w:eastAsia="de-DE"/>
+        </w:rPr>
+      </w:pPr>
+      <w:r>
+        <w:rPr>
+          <w:rFonts w:eastAsia="Times New Roman" w:cs="Times New Roman"/>
+          <w:bCs/>
+          <w:lang w:eastAsia="de-DE"/>
+        </w:rPr>
+        <w:t>Gibt es Design-/Bedienelemente die dir bei anderen Apps positiv aufgefallen sind?</w:t>
+      </w:r>
+    </w:p>
+    <w:p>
+      <w:pPr>
+        <w:rPr>
+          <w:rFonts w:eastAsia="Times New Roman" w:cs="Times New Roman"/>
+          <w:bCs/>
+          <w:lang w:eastAsia="de-DE"/>
+        </w:rPr>
+      </w:pPr>
+      <w:r>
+        <w:rPr>
+          <w:rFonts w:eastAsia="Times New Roman" w:cs="Times New Roman"/>
+          <w:bCs/>
+          <w:lang w:eastAsia="de-DE"/>
+        </w:rPr>
+        <w:t>__________________________________________________________________________________</w:t>
+      </w:r>
+    </w:p>
+    <w:p>
+      <w:pPr>
+        <w:pStyle w:val="Listenabsatz"/>
+        <w:numPr>
+          <w:ilvl w:val="0"/>
+          <w:numId w:val="6"/>
+        </w:numPr>
+        <w:rPr>
+          <w:rFonts w:eastAsia="Times New Roman" w:cs="Times New Roman"/>
+          <w:bCs/>
+          <w:lang w:eastAsia="de-DE"/>
+        </w:rPr>
+      </w:pPr>
+      <w:r>
+        <w:rPr>
+          <w:rFonts w:eastAsia="Times New Roman" w:cs="Times New Roman"/>
+          <w:bCs/>
+          <w:lang w:eastAsia="de-DE"/>
+        </w:rPr>
+        <w:t>Wie würdest du vorgehen, wenn du die Nachhaltigkeit von Amazon Produkten in Erfahrung bringen möchtest?</w:t>
+      </w:r>
+    </w:p>
+    <w:p>
+      <w:pPr>
+        <w:rPr>
+          <w:rFonts w:eastAsia="Times New Roman" w:cs="Times New Roman"/>
+          <w:bCs/>
+          <w:lang w:eastAsia="de-DE"/>
+        </w:rPr>
+      </w:pPr>
+      <w:r>
+        <w:rPr>
+          <w:rFonts w:eastAsia="Times New Roman" w:cs="Times New Roman"/>
+          <w:bCs/>
+          <w:lang w:eastAsia="de-DE"/>
+        </w:rPr>
+        <w:t>__________________________________________________________________________________</w:t>
+      </w:r>
+    </w:p>
+    <w:p>
+      <w:pPr>
+        <w:pStyle w:val="Listenabsatz"/>
+        <w:numPr>
+          <w:ilvl w:val="0"/>
+          <w:numId w:val="6"/>
+        </w:numPr>
+        <w:rPr>
+          <w:rFonts w:eastAsia="Times New Roman" w:cs="Times New Roman"/>
+          <w:bCs/>
+          <w:lang w:eastAsia="de-DE"/>
+        </w:rPr>
+      </w:pPr>
+      <w:r>
+        <w:rPr>
+          <w:rFonts w:eastAsia="Times New Roman" w:cs="Times New Roman"/>
+          <w:bCs/>
+          <w:lang w:eastAsia="de-DE"/>
+        </w:rPr>
+        <w:t>Wie würdest du dir wünschen, dass Amazon die Nachhaltigkeit der Produkte dir näherbringen würde?</w:t>
+      </w:r>
+    </w:p>
+    <w:p>
+      <w:pPr>
+        <w:rPr>
+          <w:rFonts w:eastAsia="Times New Roman" w:cs="Times New Roman"/>
+          <w:bCs/>
+          <w:lang w:eastAsia="de-DE"/>
+        </w:rPr>
+      </w:pPr>
+      <w:r>
+        <w:rPr>
+          <w:rFonts w:eastAsia="Times New Roman" w:cs="Times New Roman"/>
+          <w:bCs/>
+          <w:lang w:eastAsia="de-DE"/>
+        </w:rPr>
+        <w:t>__________________________________________________________________________________</w:t>
+      </w:r>
+    </w:p>
+    <w:p>
+      <w:pPr>
+        <w:rPr>
+          <w:rFonts w:eastAsia="Times New Roman" w:cs="Times New Roman"/>
+          <w:bCs/>
+          <w:i/>
+          <w:color w:val="A5A5A5" w:themeColor="accent3"/>
+          <w:lang w:eastAsia="de-DE"/>
+        </w:rPr>
+      </w:pPr>
+      <w:r>
+        <w:rPr>
+          <w:rFonts w:eastAsia="Times New Roman" w:cs="Times New Roman"/>
+          <w:bCs/>
+          <w:i/>
+          <w:color w:val="A5A5A5" w:themeColor="accent3"/>
+          <w:lang w:eastAsia="de-DE"/>
+        </w:rPr>
+        <w:t>&lt; Bedanken ggf. Smalltalk und Beenden &gt;</w:t>
+      </w:r>
     </w:p>
     <w:sectPr>
       <w:footerReference w:type="default" r:id="rId9"/>
@@ -1506,7 +4057,7 @@
           <w:rPr>
             <w:noProof/>
           </w:rPr>
-          <w:t>5</w:t>
+          <w:t>3</w:t>
         </w:r>
         <w:r>
           <w:fldChar w:fldCharType="end"/>
@@ -1550,6 +4101,95 @@
 <file path=word/numbering.xml><?xml version="1.0" encoding="utf-8"?>
 <w:numbering xmlns:wpc="http://schemas.microsoft.com/office/word/2010/wordprocessingCanvas" xmlns:cx="http://schemas.microsoft.com/office/drawing/2014/chartex" xmlns:mc="http://schemas.openxmlformats.org/markup-compatibility/2006" xmlns:o="urn:schemas-microsoft-com:office:office" xmlns:r="http://schemas.openxmlformats.org/officeDocument/2006/relationships" xmlns:m="http://schemas.openxmlformats.org/officeDocument/2006/math" xmlns:v="urn:schemas-microsoft-com:vml" xmlns:wp14="http://schemas.microsoft.com/office/word/2010/wordprocessingDrawing" xmlns:wp="http://schemas.openxmlformats.org/drawingml/2006/wordprocessingDrawing" xmlns:w10="urn:schemas-microsoft-com:office:word" xmlns:w="http://schemas.openxmlformats.org/wordprocessingml/2006/main" xmlns:w14="http://schemas.microsoft.com/office/word/2010/wordml" xmlns:w15="http://schemas.microsoft.com/office/word/2012/wordml" xmlns:w16se="http://schemas.microsoft.com/office/word/2015/wordml/symex" xmlns:wpg="http://schemas.microsoft.com/office/word/2010/wordprocessingGroup" xmlns:wpi="http://schemas.microsoft.com/office/word/2010/wordprocessingInk" xmlns:wne="http://schemas.microsoft.com/office/word/2006/wordml" xmlns:wps="http://schemas.microsoft.com/office/word/2010/wordprocessingShape" mc:Ignorable="w14 w15 w16se wp14">
   <w:abstractNum w:abstractNumId="0" w15:restartNumberingAfterBreak="0">
+    <w:nsid w:val="1105291F"/>
+    <w:multiLevelType w:val="hybridMultilevel"/>
+    <w:tmpl w:val="56149AB0"/>
+    <w:lvl w:ilvl="0" w:tplc="0407000F">
+      <w:start w:val="1"/>
+      <w:numFmt w:val="decimal"/>
+      <w:lvlText w:val="%1."/>
+      <w:lvlJc w:val="left"/>
+      <w:pPr>
+        <w:ind w:left="720" w:hanging="360"/>
+      </w:pPr>
+      <w:rPr>
+        <w:rFonts w:hint="default"/>
+      </w:rPr>
+    </w:lvl>
+    <w:lvl w:ilvl="1" w:tplc="04070019" w:tentative="1">
+      <w:start w:val="1"/>
+      <w:numFmt w:val="lowerLetter"/>
+      <w:lvlText w:val="%2."/>
+      <w:lvlJc w:val="left"/>
+      <w:pPr>
+        <w:ind w:left="1440" w:hanging="360"/>
+      </w:pPr>
+    </w:lvl>
+    <w:lvl w:ilvl="2" w:tplc="0407001B" w:tentative="1">
+      <w:start w:val="1"/>
+      <w:numFmt w:val="lowerRoman"/>
+      <w:lvlText w:val="%3."/>
+      <w:lvlJc w:val="right"/>
+      <w:pPr>
+        <w:ind w:left="2160" w:hanging="180"/>
+      </w:pPr>
+    </w:lvl>
+    <w:lvl w:ilvl="3" w:tplc="0407000F" w:tentative="1">
+      <w:start w:val="1"/>
+      <w:numFmt w:val="decimal"/>
+      <w:lvlText w:val="%4."/>
+      <w:lvlJc w:val="left"/>
+      <w:pPr>
+        <w:ind w:left="2880" w:hanging="360"/>
+      </w:pPr>
+    </w:lvl>
+    <w:lvl w:ilvl="4" w:tplc="04070019" w:tentative="1">
+      <w:start w:val="1"/>
+      <w:numFmt w:val="lowerLetter"/>
+      <w:lvlText w:val="%5."/>
+      <w:lvlJc w:val="left"/>
+      <w:pPr>
+        <w:ind w:left="3600" w:hanging="360"/>
+      </w:pPr>
+    </w:lvl>
+    <w:lvl w:ilvl="5" w:tplc="0407001B" w:tentative="1">
+      <w:start w:val="1"/>
+      <w:numFmt w:val="lowerRoman"/>
+      <w:lvlText w:val="%6."/>
+      <w:lvlJc w:val="right"/>
+      <w:pPr>
+        <w:ind w:left="4320" w:hanging="180"/>
+      </w:pPr>
+    </w:lvl>
+    <w:lvl w:ilvl="6" w:tplc="0407000F" w:tentative="1">
+      <w:start w:val="1"/>
+      <w:numFmt w:val="decimal"/>
+      <w:lvlText w:val="%7."/>
+      <w:lvlJc w:val="left"/>
+      <w:pPr>
+        <w:ind w:left="5040" w:hanging="360"/>
+      </w:pPr>
+    </w:lvl>
+    <w:lvl w:ilvl="7" w:tplc="04070019" w:tentative="1">
+      <w:start w:val="1"/>
+      <w:numFmt w:val="lowerLetter"/>
+      <w:lvlText w:val="%8."/>
+      <w:lvlJc w:val="left"/>
+      <w:pPr>
+        <w:ind w:left="5760" w:hanging="360"/>
+      </w:pPr>
+    </w:lvl>
+    <w:lvl w:ilvl="8" w:tplc="0407001B" w:tentative="1">
+      <w:start w:val="1"/>
+      <w:numFmt w:val="lowerRoman"/>
+      <w:lvlText w:val="%9."/>
+      <w:lvlJc w:val="right"/>
+      <w:pPr>
+        <w:ind w:left="6480" w:hanging="180"/>
+      </w:pPr>
+    </w:lvl>
+  </w:abstractNum>
+  <w:abstractNum w:abstractNumId="1" w15:restartNumberingAfterBreak="0">
     <w:nsid w:val="15CF5CF8"/>
     <w:multiLevelType w:val="hybridMultilevel"/>
     <w:tmpl w:val="56149AB0"/>
@@ -1638,7 +4278,7 @@
       </w:pPr>
     </w:lvl>
   </w:abstractNum>
-  <w:abstractNum w:abstractNumId="1" w15:restartNumberingAfterBreak="0">
+  <w:abstractNum w:abstractNumId="2" w15:restartNumberingAfterBreak="0">
     <w:nsid w:val="309579E2"/>
     <w:multiLevelType w:val="hybridMultilevel"/>
     <w:tmpl w:val="3CE22F8A"/>
@@ -1727,10 +4367,431 @@
       </w:pPr>
     </w:lvl>
   </w:abstractNum>
+  <w:abstractNum w:abstractNumId="3" w15:restartNumberingAfterBreak="0">
+    <w:nsid w:val="67737C77"/>
+    <w:multiLevelType w:val="hybridMultilevel"/>
+    <w:tmpl w:val="56149AB0"/>
+    <w:lvl w:ilvl="0" w:tplc="0407000F">
+      <w:start w:val="1"/>
+      <w:numFmt w:val="decimal"/>
+      <w:lvlText w:val="%1."/>
+      <w:lvlJc w:val="left"/>
+      <w:pPr>
+        <w:ind w:left="720" w:hanging="360"/>
+      </w:pPr>
+      <w:rPr>
+        <w:rFonts w:hint="default"/>
+      </w:rPr>
+    </w:lvl>
+    <w:lvl w:ilvl="1" w:tplc="04070019" w:tentative="1">
+      <w:start w:val="1"/>
+      <w:numFmt w:val="lowerLetter"/>
+      <w:lvlText w:val="%2."/>
+      <w:lvlJc w:val="left"/>
+      <w:pPr>
+        <w:ind w:left="1440" w:hanging="360"/>
+      </w:pPr>
+    </w:lvl>
+    <w:lvl w:ilvl="2" w:tplc="0407001B" w:tentative="1">
+      <w:start w:val="1"/>
+      <w:numFmt w:val="lowerRoman"/>
+      <w:lvlText w:val="%3."/>
+      <w:lvlJc w:val="right"/>
+      <w:pPr>
+        <w:ind w:left="2160" w:hanging="180"/>
+      </w:pPr>
+    </w:lvl>
+    <w:lvl w:ilvl="3" w:tplc="0407000F" w:tentative="1">
+      <w:start w:val="1"/>
+      <w:numFmt w:val="decimal"/>
+      <w:lvlText w:val="%4."/>
+      <w:lvlJc w:val="left"/>
+      <w:pPr>
+        <w:ind w:left="2880" w:hanging="360"/>
+      </w:pPr>
+    </w:lvl>
+    <w:lvl w:ilvl="4" w:tplc="04070019" w:tentative="1">
+      <w:start w:val="1"/>
+      <w:numFmt w:val="lowerLetter"/>
+      <w:lvlText w:val="%5."/>
+      <w:lvlJc w:val="left"/>
+      <w:pPr>
+        <w:ind w:left="3600" w:hanging="360"/>
+      </w:pPr>
+    </w:lvl>
+    <w:lvl w:ilvl="5" w:tplc="0407001B" w:tentative="1">
+      <w:start w:val="1"/>
+      <w:numFmt w:val="lowerRoman"/>
+      <w:lvlText w:val="%6."/>
+      <w:lvlJc w:val="right"/>
+      <w:pPr>
+        <w:ind w:left="4320" w:hanging="180"/>
+      </w:pPr>
+    </w:lvl>
+    <w:lvl w:ilvl="6" w:tplc="0407000F" w:tentative="1">
+      <w:start w:val="1"/>
+      <w:numFmt w:val="decimal"/>
+      <w:lvlText w:val="%7."/>
+      <w:lvlJc w:val="left"/>
+      <w:pPr>
+        <w:ind w:left="5040" w:hanging="360"/>
+      </w:pPr>
+    </w:lvl>
+    <w:lvl w:ilvl="7" w:tplc="04070019" w:tentative="1">
+      <w:start w:val="1"/>
+      <w:numFmt w:val="lowerLetter"/>
+      <w:lvlText w:val="%8."/>
+      <w:lvlJc w:val="left"/>
+      <w:pPr>
+        <w:ind w:left="5760" w:hanging="360"/>
+      </w:pPr>
+    </w:lvl>
+    <w:lvl w:ilvl="8" w:tplc="0407001B" w:tentative="1">
+      <w:start w:val="1"/>
+      <w:numFmt w:val="lowerRoman"/>
+      <w:lvlText w:val="%9."/>
+      <w:lvlJc w:val="right"/>
+      <w:pPr>
+        <w:ind w:left="6480" w:hanging="180"/>
+      </w:pPr>
+    </w:lvl>
+  </w:abstractNum>
+  <w:abstractNum w:abstractNumId="4" w15:restartNumberingAfterBreak="0">
+    <w:nsid w:val="70FC4F11"/>
+    <w:multiLevelType w:val="hybridMultilevel"/>
+    <w:tmpl w:val="09A8CE78"/>
+    <w:lvl w:ilvl="0" w:tplc="EBBAE5A8">
+      <w:numFmt w:val="bullet"/>
+      <w:lvlText w:val="-"/>
+      <w:lvlJc w:val="left"/>
+      <w:pPr>
+        <w:ind w:left="720" w:hanging="360"/>
+      </w:pPr>
+      <w:rPr>
+        <w:rFonts w:ascii="Calibri" w:eastAsia="Times New Roman" w:hAnsi="Calibri" w:cs="Calibri" w:hint="default"/>
+      </w:rPr>
+    </w:lvl>
+    <w:lvl w:ilvl="1" w:tplc="04070003" w:tentative="1">
+      <w:start w:val="1"/>
+      <w:numFmt w:val="bullet"/>
+      <w:lvlText w:val="o"/>
+      <w:lvlJc w:val="left"/>
+      <w:pPr>
+        <w:ind w:left="1440" w:hanging="360"/>
+      </w:pPr>
+      <w:rPr>
+        <w:rFonts w:ascii="Courier New" w:hAnsi="Courier New" w:cs="Courier New" w:hint="default"/>
+      </w:rPr>
+    </w:lvl>
+    <w:lvl w:ilvl="2" w:tplc="04070005" w:tentative="1">
+      <w:start w:val="1"/>
+      <w:numFmt w:val="bullet"/>
+      <w:lvlText w:val=""/>
+      <w:lvlJc w:val="left"/>
+      <w:pPr>
+        <w:ind w:left="2160" w:hanging="360"/>
+      </w:pPr>
+      <w:rPr>
+        <w:rFonts w:ascii="Wingdings" w:hAnsi="Wingdings" w:hint="default"/>
+      </w:rPr>
+    </w:lvl>
+    <w:lvl w:ilvl="3" w:tplc="04070001" w:tentative="1">
+      <w:start w:val="1"/>
+      <w:numFmt w:val="bullet"/>
+      <w:lvlText w:val=""/>
+      <w:lvlJc w:val="left"/>
+      <w:pPr>
+        <w:ind w:left="2880" w:hanging="360"/>
+      </w:pPr>
+      <w:rPr>
+        <w:rFonts w:ascii="Symbol" w:hAnsi="Symbol" w:hint="default"/>
+      </w:rPr>
+    </w:lvl>
+    <w:lvl w:ilvl="4" w:tplc="04070003" w:tentative="1">
+      <w:start w:val="1"/>
+      <w:numFmt w:val="bullet"/>
+      <w:lvlText w:val="o"/>
+      <w:lvlJc w:val="left"/>
+      <w:pPr>
+        <w:ind w:left="3600" w:hanging="360"/>
+      </w:pPr>
+      <w:rPr>
+        <w:rFonts w:ascii="Courier New" w:hAnsi="Courier New" w:cs="Courier New" w:hint="default"/>
+      </w:rPr>
+    </w:lvl>
+    <w:lvl w:ilvl="5" w:tplc="04070005" w:tentative="1">
+      <w:start w:val="1"/>
+      <w:numFmt w:val="bullet"/>
+      <w:lvlText w:val=""/>
+      <w:lvlJc w:val="left"/>
+      <w:pPr>
+        <w:ind w:left="4320" w:hanging="360"/>
+      </w:pPr>
+      <w:rPr>
+        <w:rFonts w:ascii="Wingdings" w:hAnsi="Wingdings" w:hint="default"/>
+      </w:rPr>
+    </w:lvl>
+    <w:lvl w:ilvl="6" w:tplc="04070001" w:tentative="1">
+      <w:start w:val="1"/>
+      <w:numFmt w:val="bullet"/>
+      <w:lvlText w:val=""/>
+      <w:lvlJc w:val="left"/>
+      <w:pPr>
+        <w:ind w:left="5040" w:hanging="360"/>
+      </w:pPr>
+      <w:rPr>
+        <w:rFonts w:ascii="Symbol" w:hAnsi="Symbol" w:hint="default"/>
+      </w:rPr>
+    </w:lvl>
+    <w:lvl w:ilvl="7" w:tplc="04070003" w:tentative="1">
+      <w:start w:val="1"/>
+      <w:numFmt w:val="bullet"/>
+      <w:lvlText w:val="o"/>
+      <w:lvlJc w:val="left"/>
+      <w:pPr>
+        <w:ind w:left="5760" w:hanging="360"/>
+      </w:pPr>
+      <w:rPr>
+        <w:rFonts w:ascii="Courier New" w:hAnsi="Courier New" w:cs="Courier New" w:hint="default"/>
+      </w:rPr>
+    </w:lvl>
+    <w:lvl w:ilvl="8" w:tplc="04070005" w:tentative="1">
+      <w:start w:val="1"/>
+      <w:numFmt w:val="bullet"/>
+      <w:lvlText w:val=""/>
+      <w:lvlJc w:val="left"/>
+      <w:pPr>
+        <w:ind w:left="6480" w:hanging="360"/>
+      </w:pPr>
+      <w:rPr>
+        <w:rFonts w:ascii="Wingdings" w:hAnsi="Wingdings" w:hint="default"/>
+      </w:rPr>
+    </w:lvl>
+  </w:abstractNum>
+  <w:abstractNum w:abstractNumId="5" w15:restartNumberingAfterBreak="0">
+    <w:nsid w:val="72685576"/>
+    <w:multiLevelType w:val="multilevel"/>
+    <w:tmpl w:val="AFD63122"/>
+    <w:lvl w:ilvl="0">
+      <w:start w:val="1"/>
+      <w:numFmt w:val="decimal"/>
+      <w:lvlText w:val="%1."/>
+      <w:lvlJc w:val="left"/>
+      <w:pPr>
+        <w:tabs>
+          <w:tab w:val="num" w:pos="720"/>
+        </w:tabs>
+        <w:ind w:left="720" w:hanging="360"/>
+      </w:pPr>
+    </w:lvl>
+    <w:lvl w:ilvl="1" w:tentative="1">
+      <w:start w:val="1"/>
+      <w:numFmt w:val="decimal"/>
+      <w:lvlText w:val="%2."/>
+      <w:lvlJc w:val="left"/>
+      <w:pPr>
+        <w:tabs>
+          <w:tab w:val="num" w:pos="1440"/>
+        </w:tabs>
+        <w:ind w:left="1440" w:hanging="360"/>
+      </w:pPr>
+    </w:lvl>
+    <w:lvl w:ilvl="2" w:tentative="1">
+      <w:start w:val="1"/>
+      <w:numFmt w:val="decimal"/>
+      <w:lvlText w:val="%3."/>
+      <w:lvlJc w:val="left"/>
+      <w:pPr>
+        <w:tabs>
+          <w:tab w:val="num" w:pos="2160"/>
+        </w:tabs>
+        <w:ind w:left="2160" w:hanging="360"/>
+      </w:pPr>
+    </w:lvl>
+    <w:lvl w:ilvl="3" w:tentative="1">
+      <w:start w:val="1"/>
+      <w:numFmt w:val="decimal"/>
+      <w:lvlText w:val="%4."/>
+      <w:lvlJc w:val="left"/>
+      <w:pPr>
+        <w:tabs>
+          <w:tab w:val="num" w:pos="2880"/>
+        </w:tabs>
+        <w:ind w:left="2880" w:hanging="360"/>
+      </w:pPr>
+    </w:lvl>
+    <w:lvl w:ilvl="4" w:tentative="1">
+      <w:start w:val="1"/>
+      <w:numFmt w:val="decimal"/>
+      <w:lvlText w:val="%5."/>
+      <w:lvlJc w:val="left"/>
+      <w:pPr>
+        <w:tabs>
+          <w:tab w:val="num" w:pos="3600"/>
+        </w:tabs>
+        <w:ind w:left="3600" w:hanging="360"/>
+      </w:pPr>
+    </w:lvl>
+    <w:lvl w:ilvl="5" w:tentative="1">
+      <w:start w:val="1"/>
+      <w:numFmt w:val="decimal"/>
+      <w:lvlText w:val="%6."/>
+      <w:lvlJc w:val="left"/>
+      <w:pPr>
+        <w:tabs>
+          <w:tab w:val="num" w:pos="4320"/>
+        </w:tabs>
+        <w:ind w:left="4320" w:hanging="360"/>
+      </w:pPr>
+    </w:lvl>
+    <w:lvl w:ilvl="6" w:tentative="1">
+      <w:start w:val="1"/>
+      <w:numFmt w:val="decimal"/>
+      <w:lvlText w:val="%7."/>
+      <w:lvlJc w:val="left"/>
+      <w:pPr>
+        <w:tabs>
+          <w:tab w:val="num" w:pos="5040"/>
+        </w:tabs>
+        <w:ind w:left="5040" w:hanging="360"/>
+      </w:pPr>
+    </w:lvl>
+    <w:lvl w:ilvl="7" w:tentative="1">
+      <w:start w:val="1"/>
+      <w:numFmt w:val="decimal"/>
+      <w:lvlText w:val="%8."/>
+      <w:lvlJc w:val="left"/>
+      <w:pPr>
+        <w:tabs>
+          <w:tab w:val="num" w:pos="5760"/>
+        </w:tabs>
+        <w:ind w:left="5760" w:hanging="360"/>
+      </w:pPr>
+    </w:lvl>
+    <w:lvl w:ilvl="8" w:tentative="1">
+      <w:start w:val="1"/>
+      <w:numFmt w:val="decimal"/>
+      <w:lvlText w:val="%9."/>
+      <w:lvlJc w:val="left"/>
+      <w:pPr>
+        <w:tabs>
+          <w:tab w:val="num" w:pos="6480"/>
+        </w:tabs>
+        <w:ind w:left="6480" w:hanging="360"/>
+      </w:pPr>
+    </w:lvl>
+  </w:abstractNum>
+  <w:abstractNum w:abstractNumId="6" w15:restartNumberingAfterBreak="0">
+    <w:nsid w:val="77A70E63"/>
+    <w:multiLevelType w:val="hybridMultilevel"/>
+    <w:tmpl w:val="56149AB0"/>
+    <w:lvl w:ilvl="0" w:tplc="0407000F">
+      <w:start w:val="1"/>
+      <w:numFmt w:val="decimal"/>
+      <w:lvlText w:val="%1."/>
+      <w:lvlJc w:val="left"/>
+      <w:pPr>
+        <w:ind w:left="720" w:hanging="360"/>
+      </w:pPr>
+      <w:rPr>
+        <w:rFonts w:hint="default"/>
+      </w:rPr>
+    </w:lvl>
+    <w:lvl w:ilvl="1" w:tplc="04070019" w:tentative="1">
+      <w:start w:val="1"/>
+      <w:numFmt w:val="lowerLetter"/>
+      <w:lvlText w:val="%2."/>
+      <w:lvlJc w:val="left"/>
+      <w:pPr>
+        <w:ind w:left="1440" w:hanging="360"/>
+      </w:pPr>
+    </w:lvl>
+    <w:lvl w:ilvl="2" w:tplc="0407001B" w:tentative="1">
+      <w:start w:val="1"/>
+      <w:numFmt w:val="lowerRoman"/>
+      <w:lvlText w:val="%3."/>
+      <w:lvlJc w:val="right"/>
+      <w:pPr>
+        <w:ind w:left="2160" w:hanging="180"/>
+      </w:pPr>
+    </w:lvl>
+    <w:lvl w:ilvl="3" w:tplc="0407000F" w:tentative="1">
+      <w:start w:val="1"/>
+      <w:numFmt w:val="decimal"/>
+      <w:lvlText w:val="%4."/>
+      <w:lvlJc w:val="left"/>
+      <w:pPr>
+        <w:ind w:left="2880" w:hanging="360"/>
+      </w:pPr>
+    </w:lvl>
+    <w:lvl w:ilvl="4" w:tplc="04070019" w:tentative="1">
+      <w:start w:val="1"/>
+      <w:numFmt w:val="lowerLetter"/>
+      <w:lvlText w:val="%5."/>
+      <w:lvlJc w:val="left"/>
+      <w:pPr>
+        <w:ind w:left="3600" w:hanging="360"/>
+      </w:pPr>
+    </w:lvl>
+    <w:lvl w:ilvl="5" w:tplc="0407001B" w:tentative="1">
+      <w:start w:val="1"/>
+      <w:numFmt w:val="lowerRoman"/>
+      <w:lvlText w:val="%6."/>
+      <w:lvlJc w:val="right"/>
+      <w:pPr>
+        <w:ind w:left="4320" w:hanging="180"/>
+      </w:pPr>
+    </w:lvl>
+    <w:lvl w:ilvl="6" w:tplc="0407000F" w:tentative="1">
+      <w:start w:val="1"/>
+      <w:numFmt w:val="decimal"/>
+      <w:lvlText w:val="%7."/>
+      <w:lvlJc w:val="left"/>
+      <w:pPr>
+        <w:ind w:left="5040" w:hanging="360"/>
+      </w:pPr>
+    </w:lvl>
+    <w:lvl w:ilvl="7" w:tplc="04070019" w:tentative="1">
+      <w:start w:val="1"/>
+      <w:numFmt w:val="lowerLetter"/>
+      <w:lvlText w:val="%8."/>
+      <w:lvlJc w:val="left"/>
+      <w:pPr>
+        <w:ind w:left="5760" w:hanging="360"/>
+      </w:pPr>
+    </w:lvl>
+    <w:lvl w:ilvl="8" w:tplc="0407001B" w:tentative="1">
+      <w:start w:val="1"/>
+      <w:numFmt w:val="lowerRoman"/>
+      <w:lvlText w:val="%9."/>
+      <w:lvlJc w:val="right"/>
+      <w:pPr>
+        <w:ind w:left="6480" w:hanging="180"/>
+      </w:pPr>
+    </w:lvl>
+  </w:abstractNum>
   <w:num w:numId="1">
+    <w:abstractNumId w:val="2"/>
+  </w:num>
+  <w:num w:numId="2">
     <w:abstractNumId w:val="1"/>
   </w:num>
-  <w:num w:numId="2">
+  <w:num w:numId="3">
+    <w:abstractNumId w:val="5"/>
+    <w:lvlOverride w:ilvl="0">
+      <w:startOverride w:val="2"/>
+    </w:lvlOverride>
+  </w:num>
+  <w:num w:numId="4">
+    <w:abstractNumId w:val="3"/>
+  </w:num>
+  <w:num w:numId="5">
+    <w:abstractNumId w:val="4"/>
+  </w:num>
+  <w:num w:numId="6">
+    <w:abstractNumId w:val="6"/>
+  </w:num>
+  <w:num w:numId="7">
     <w:abstractNumId w:val="0"/>
   </w:num>
 </w:numbering>

</xml_diff>